<commit_message>
adding load_silver stored procedure
</commit_message>
<xml_diff>
--- a/doc/data_tansformations.docx
+++ b/doc/data_tansformations.docx
@@ -22,19 +22,12 @@
       <w:pPr>
         <w:pStyle w:val="Titre2"/>
       </w:pPr>
-      <w:proofErr w:type="spellStart"/>
-      <w:proofErr w:type="gramStart"/>
-      <w:r>
-        <w:t>cust</w:t>
-      </w:r>
-      <w:proofErr w:type="gramEnd"/>
-      <w:r>
-        <w:t>_i</w:t>
+      <w:r>
+        <w:t>cust_i</w:t>
       </w:r>
       <w:r>
         <w:t>nfo</w:t>
       </w:r>
-      <w:proofErr w:type="spellEnd"/>
       <w:r>
         <w:t xml:space="preserve"> table</w:t>
       </w:r>
@@ -44,13 +37,11 @@
         <w:pStyle w:val="Titre3"/>
       </w:pPr>
       <w:r>
-        <w:t xml:space="preserve">Duplicates in </w:t>
-      </w:r>
-      <w:proofErr w:type="spellStart"/>
-      <w:r>
-        <w:t>cst_id</w:t>
-      </w:r>
-      <w:proofErr w:type="spellEnd"/>
+        <w:t>Cealning d</w:t>
+      </w:r>
+      <w:r>
+        <w:t>uplicates in cst_id</w:t>
+      </w:r>
     </w:p>
     <w:tbl>
       <w:tblPr>
@@ -103,8 +94,6 @@
                 <w14:ligatures w14:val="none"/>
               </w:rPr>
             </w:pPr>
-            <w:proofErr w:type="spellStart"/>
-            <w:proofErr w:type="gramStart"/>
             <w:r>
               <w:rPr>
                 <w:rFonts w:ascii="Aptos Narrow" w:eastAsia="Times New Roman" w:hAnsi="Aptos Narrow" w:cs="Times New Roman"/>
@@ -117,10 +106,28 @@
                 <w:lang w:eastAsia="fr-FR"/>
                 <w14:ligatures w14:val="none"/>
               </w:rPr>
-              <w:t>cst</w:t>
-            </w:r>
-            <w:proofErr w:type="gramEnd"/>
-            <w:r>
+              <w:t>cst_id</w:t>
+            </w:r>
+          </w:p>
+        </w:tc>
+        <w:tc>
+          <w:tcPr>
+            <w:tcW w:w="1360" w:type="dxa"/>
+            <w:tcBorders>
+              <w:top w:val="single" w:sz="4" w:space="0" w:color="auto"/>
+              <w:left w:val="nil"/>
+              <w:bottom w:val="single" w:sz="4" w:space="0" w:color="auto"/>
+              <w:right w:val="single" w:sz="4" w:space="0" w:color="auto"/>
+            </w:tcBorders>
+            <w:shd w:val="clear" w:color="000000" w:fill="156082"/>
+            <w:noWrap/>
+            <w:vAlign w:val="bottom"/>
+            <w:hideMark/>
+          </w:tcPr>
+          <w:p>
+            <w:pPr>
+              <w:spacing w:after="0" w:line="240" w:lineRule="auto"/>
+              <w:jc w:val="center"/>
               <w:rPr>
                 <w:rFonts w:ascii="Aptos Narrow" w:eastAsia="Times New Roman" w:hAnsi="Aptos Narrow" w:cs="Times New Roman"/>
                 <w:b/>
@@ -132,14 +139,26 @@
                 <w:lang w:eastAsia="fr-FR"/>
                 <w14:ligatures w14:val="none"/>
               </w:rPr>
-              <w:t>_id</w:t>
-            </w:r>
-            <w:proofErr w:type="spellEnd"/>
-          </w:p>
-        </w:tc>
-        <w:tc>
-          <w:tcPr>
-            <w:tcW w:w="1360" w:type="dxa"/>
+            </w:pPr>
+            <w:r>
+              <w:rPr>
+                <w:rFonts w:ascii="Aptos Narrow" w:eastAsia="Times New Roman" w:hAnsi="Aptos Narrow" w:cs="Times New Roman"/>
+                <w:b/>
+                <w:bCs/>
+                <w:color w:val="FFFFFF"/>
+                <w:kern w:val="0"/>
+                <w:sz w:val="22"/>
+                <w:szCs w:val="22"/>
+                <w:lang w:eastAsia="fr-FR"/>
+                <w14:ligatures w14:val="none"/>
+              </w:rPr>
+              <w:t>cst_firstname</w:t>
+            </w:r>
+          </w:p>
+        </w:tc>
+        <w:tc>
+          <w:tcPr>
+            <w:tcW w:w="1300" w:type="dxa"/>
             <w:tcBorders>
               <w:top w:val="single" w:sz="4" w:space="0" w:color="auto"/>
               <w:left w:val="nil"/>
@@ -167,8 +186,6 @@
                 <w14:ligatures w14:val="none"/>
               </w:rPr>
             </w:pPr>
-            <w:proofErr w:type="spellStart"/>
-            <w:proofErr w:type="gramStart"/>
             <w:r>
               <w:rPr>
                 <w:rFonts w:ascii="Aptos Narrow" w:eastAsia="Times New Roman" w:hAnsi="Aptos Narrow" w:cs="Times New Roman"/>
@@ -181,10 +198,28 @@
                 <w:lang w:eastAsia="fr-FR"/>
                 <w14:ligatures w14:val="none"/>
               </w:rPr>
-              <w:t>cst</w:t>
-            </w:r>
-            <w:proofErr w:type="gramEnd"/>
-            <w:r>
+              <w:t>cst_lastname</w:t>
+            </w:r>
+          </w:p>
+        </w:tc>
+        <w:tc>
+          <w:tcPr>
+            <w:tcW w:w="1940" w:type="dxa"/>
+            <w:tcBorders>
+              <w:top w:val="single" w:sz="4" w:space="0" w:color="auto"/>
+              <w:left w:val="nil"/>
+              <w:bottom w:val="single" w:sz="4" w:space="0" w:color="auto"/>
+              <w:right w:val="single" w:sz="4" w:space="0" w:color="auto"/>
+            </w:tcBorders>
+            <w:shd w:val="clear" w:color="000000" w:fill="156082"/>
+            <w:noWrap/>
+            <w:vAlign w:val="bottom"/>
+            <w:hideMark/>
+          </w:tcPr>
+          <w:p>
+            <w:pPr>
+              <w:spacing w:after="0" w:line="240" w:lineRule="auto"/>
+              <w:jc w:val="center"/>
               <w:rPr>
                 <w:rFonts w:ascii="Aptos Narrow" w:eastAsia="Times New Roman" w:hAnsi="Aptos Narrow" w:cs="Times New Roman"/>
                 <w:b/>
@@ -196,14 +231,26 @@
                 <w:lang w:eastAsia="fr-FR"/>
                 <w14:ligatures w14:val="none"/>
               </w:rPr>
-              <w:t>_firstname</w:t>
-            </w:r>
-            <w:proofErr w:type="spellEnd"/>
-          </w:p>
-        </w:tc>
-        <w:tc>
-          <w:tcPr>
-            <w:tcW w:w="1300" w:type="dxa"/>
+            </w:pPr>
+            <w:r>
+              <w:rPr>
+                <w:rFonts w:ascii="Aptos Narrow" w:eastAsia="Times New Roman" w:hAnsi="Aptos Narrow" w:cs="Times New Roman"/>
+                <w:b/>
+                <w:bCs/>
+                <w:color w:val="FFFFFF"/>
+                <w:kern w:val="0"/>
+                <w:sz w:val="22"/>
+                <w:szCs w:val="22"/>
+                <w:lang w:eastAsia="fr-FR"/>
+                <w14:ligatures w14:val="none"/>
+              </w:rPr>
+              <w:t>cst_marital_status</w:t>
+            </w:r>
+          </w:p>
+        </w:tc>
+        <w:tc>
+          <w:tcPr>
+            <w:tcW w:w="1100" w:type="dxa"/>
             <w:tcBorders>
               <w:top w:val="single" w:sz="4" w:space="0" w:color="auto"/>
               <w:left w:val="nil"/>
@@ -231,8 +278,6 @@
                 <w14:ligatures w14:val="none"/>
               </w:rPr>
             </w:pPr>
-            <w:proofErr w:type="spellStart"/>
-            <w:proofErr w:type="gramStart"/>
             <w:r>
               <w:rPr>
                 <w:rFonts w:ascii="Aptos Narrow" w:eastAsia="Times New Roman" w:hAnsi="Aptos Narrow" w:cs="Times New Roman"/>
@@ -245,10 +290,28 @@
                 <w:lang w:eastAsia="fr-FR"/>
                 <w14:ligatures w14:val="none"/>
               </w:rPr>
-              <w:t>cst</w:t>
-            </w:r>
-            <w:proofErr w:type="gramEnd"/>
-            <w:r>
+              <w:t>cst_gndr</w:t>
+            </w:r>
+          </w:p>
+        </w:tc>
+        <w:tc>
+          <w:tcPr>
+            <w:tcW w:w="1680" w:type="dxa"/>
+            <w:tcBorders>
+              <w:top w:val="single" w:sz="4" w:space="0" w:color="auto"/>
+              <w:left w:val="nil"/>
+              <w:bottom w:val="single" w:sz="4" w:space="0" w:color="auto"/>
+              <w:right w:val="single" w:sz="4" w:space="0" w:color="auto"/>
+            </w:tcBorders>
+            <w:shd w:val="clear" w:color="000000" w:fill="156082"/>
+            <w:noWrap/>
+            <w:vAlign w:val="bottom"/>
+            <w:hideMark/>
+          </w:tcPr>
+          <w:p>
+            <w:pPr>
+              <w:spacing w:after="0" w:line="240" w:lineRule="auto"/>
+              <w:jc w:val="center"/>
               <w:rPr>
                 <w:rFonts w:ascii="Aptos Narrow" w:eastAsia="Times New Roman" w:hAnsi="Aptos Narrow" w:cs="Times New Roman"/>
                 <w:b/>
@@ -260,29 +323,8 @@
                 <w:lang w:eastAsia="fr-FR"/>
                 <w14:ligatures w14:val="none"/>
               </w:rPr>
-              <w:t>_lastname</w:t>
-            </w:r>
-            <w:proofErr w:type="spellEnd"/>
-          </w:p>
-        </w:tc>
-        <w:tc>
-          <w:tcPr>
-            <w:tcW w:w="1940" w:type="dxa"/>
-            <w:tcBorders>
-              <w:top w:val="single" w:sz="4" w:space="0" w:color="auto"/>
-              <w:left w:val="nil"/>
-              <w:bottom w:val="single" w:sz="4" w:space="0" w:color="auto"/>
-              <w:right w:val="single" w:sz="4" w:space="0" w:color="auto"/>
-            </w:tcBorders>
-            <w:shd w:val="clear" w:color="000000" w:fill="156082"/>
-            <w:noWrap/>
-            <w:vAlign w:val="bottom"/>
-            <w:hideMark/>
-          </w:tcPr>
-          <w:p>
-            <w:pPr>
-              <w:spacing w:after="0" w:line="240" w:lineRule="auto"/>
-              <w:jc w:val="center"/>
+            </w:pPr>
+            <w:r>
               <w:rPr>
                 <w:rFonts w:ascii="Aptos Narrow" w:eastAsia="Times New Roman" w:hAnsi="Aptos Narrow" w:cs="Times New Roman"/>
                 <w:b/>
@@ -294,167 +336,8 @@
                 <w:lang w:eastAsia="fr-FR"/>
                 <w14:ligatures w14:val="none"/>
               </w:rPr>
-            </w:pPr>
-            <w:proofErr w:type="spellStart"/>
-            <w:proofErr w:type="gramStart"/>
-            <w:r>
-              <w:rPr>
-                <w:rFonts w:ascii="Aptos Narrow" w:eastAsia="Times New Roman" w:hAnsi="Aptos Narrow" w:cs="Times New Roman"/>
-                <w:b/>
-                <w:bCs/>
-                <w:color w:val="FFFFFF"/>
-                <w:kern w:val="0"/>
-                <w:sz w:val="22"/>
-                <w:szCs w:val="22"/>
-                <w:lang w:eastAsia="fr-FR"/>
-                <w14:ligatures w14:val="none"/>
-              </w:rPr>
-              <w:t>cst</w:t>
-            </w:r>
-            <w:proofErr w:type="gramEnd"/>
-            <w:r>
-              <w:rPr>
-                <w:rFonts w:ascii="Aptos Narrow" w:eastAsia="Times New Roman" w:hAnsi="Aptos Narrow" w:cs="Times New Roman"/>
-                <w:b/>
-                <w:bCs/>
-                <w:color w:val="FFFFFF"/>
-                <w:kern w:val="0"/>
-                <w:sz w:val="22"/>
-                <w:szCs w:val="22"/>
-                <w:lang w:eastAsia="fr-FR"/>
-                <w14:ligatures w14:val="none"/>
-              </w:rPr>
-              <w:t>_marital_status</w:t>
-            </w:r>
-            <w:proofErr w:type="spellEnd"/>
-          </w:p>
-        </w:tc>
-        <w:tc>
-          <w:tcPr>
-            <w:tcW w:w="1100" w:type="dxa"/>
-            <w:tcBorders>
-              <w:top w:val="single" w:sz="4" w:space="0" w:color="auto"/>
-              <w:left w:val="nil"/>
-              <w:bottom w:val="single" w:sz="4" w:space="0" w:color="auto"/>
-              <w:right w:val="single" w:sz="4" w:space="0" w:color="auto"/>
-            </w:tcBorders>
-            <w:shd w:val="clear" w:color="000000" w:fill="156082"/>
-            <w:noWrap/>
-            <w:vAlign w:val="bottom"/>
-            <w:hideMark/>
-          </w:tcPr>
-          <w:p>
-            <w:pPr>
-              <w:spacing w:after="0" w:line="240" w:lineRule="auto"/>
-              <w:jc w:val="center"/>
-              <w:rPr>
-                <w:rFonts w:ascii="Aptos Narrow" w:eastAsia="Times New Roman" w:hAnsi="Aptos Narrow" w:cs="Times New Roman"/>
-                <w:b/>
-                <w:bCs/>
-                <w:color w:val="FFFFFF"/>
-                <w:kern w:val="0"/>
-                <w:sz w:val="22"/>
-                <w:szCs w:val="22"/>
-                <w:lang w:eastAsia="fr-FR"/>
-                <w14:ligatures w14:val="none"/>
-              </w:rPr>
-            </w:pPr>
-            <w:proofErr w:type="spellStart"/>
-            <w:proofErr w:type="gramStart"/>
-            <w:r>
-              <w:rPr>
-                <w:rFonts w:ascii="Aptos Narrow" w:eastAsia="Times New Roman" w:hAnsi="Aptos Narrow" w:cs="Times New Roman"/>
-                <w:b/>
-                <w:bCs/>
-                <w:color w:val="FFFFFF"/>
-                <w:kern w:val="0"/>
-                <w:sz w:val="22"/>
-                <w:szCs w:val="22"/>
-                <w:lang w:eastAsia="fr-FR"/>
-                <w14:ligatures w14:val="none"/>
-              </w:rPr>
-              <w:t>cst</w:t>
-            </w:r>
-            <w:proofErr w:type="gramEnd"/>
-            <w:r>
-              <w:rPr>
-                <w:rFonts w:ascii="Aptos Narrow" w:eastAsia="Times New Roman" w:hAnsi="Aptos Narrow" w:cs="Times New Roman"/>
-                <w:b/>
-                <w:bCs/>
-                <w:color w:val="FFFFFF"/>
-                <w:kern w:val="0"/>
-                <w:sz w:val="22"/>
-                <w:szCs w:val="22"/>
-                <w:lang w:eastAsia="fr-FR"/>
-                <w14:ligatures w14:val="none"/>
-              </w:rPr>
-              <w:t>_gndr</w:t>
-            </w:r>
-            <w:proofErr w:type="spellEnd"/>
-          </w:p>
-        </w:tc>
-        <w:tc>
-          <w:tcPr>
-            <w:tcW w:w="1680" w:type="dxa"/>
-            <w:tcBorders>
-              <w:top w:val="single" w:sz="4" w:space="0" w:color="auto"/>
-              <w:left w:val="nil"/>
-              <w:bottom w:val="single" w:sz="4" w:space="0" w:color="auto"/>
-              <w:right w:val="single" w:sz="4" w:space="0" w:color="auto"/>
-            </w:tcBorders>
-            <w:shd w:val="clear" w:color="000000" w:fill="156082"/>
-            <w:noWrap/>
-            <w:vAlign w:val="bottom"/>
-            <w:hideMark/>
-          </w:tcPr>
-          <w:p>
-            <w:pPr>
-              <w:spacing w:after="0" w:line="240" w:lineRule="auto"/>
-              <w:jc w:val="center"/>
-              <w:rPr>
-                <w:rFonts w:ascii="Aptos Narrow" w:eastAsia="Times New Roman" w:hAnsi="Aptos Narrow" w:cs="Times New Roman"/>
-                <w:b/>
-                <w:bCs/>
-                <w:color w:val="FFFFFF"/>
-                <w:kern w:val="0"/>
-                <w:sz w:val="22"/>
-                <w:szCs w:val="22"/>
-                <w:lang w:eastAsia="fr-FR"/>
-                <w14:ligatures w14:val="none"/>
-              </w:rPr>
-            </w:pPr>
-            <w:proofErr w:type="spellStart"/>
-            <w:proofErr w:type="gramStart"/>
-            <w:r>
-              <w:rPr>
-                <w:rFonts w:ascii="Aptos Narrow" w:eastAsia="Times New Roman" w:hAnsi="Aptos Narrow" w:cs="Times New Roman"/>
-                <w:b/>
-                <w:bCs/>
-                <w:color w:val="FFFFFF"/>
-                <w:kern w:val="0"/>
-                <w:sz w:val="22"/>
-                <w:szCs w:val="22"/>
-                <w:lang w:eastAsia="fr-FR"/>
-                <w14:ligatures w14:val="none"/>
-              </w:rPr>
-              <w:t>cst</w:t>
-            </w:r>
-            <w:proofErr w:type="gramEnd"/>
-            <w:r>
-              <w:rPr>
-                <w:rFonts w:ascii="Aptos Narrow" w:eastAsia="Times New Roman" w:hAnsi="Aptos Narrow" w:cs="Times New Roman"/>
-                <w:b/>
-                <w:bCs/>
-                <w:color w:val="FFFFFF"/>
-                <w:kern w:val="0"/>
-                <w:sz w:val="22"/>
-                <w:szCs w:val="22"/>
-                <w:lang w:eastAsia="fr-FR"/>
-                <w14:ligatures w14:val="none"/>
-              </w:rPr>
-              <w:t>_create_date</w:t>
-            </w:r>
-            <w:proofErr w:type="spellEnd"/>
+              <w:t>cst_create_date</w:t>
+            </w:r>
           </w:p>
         </w:tc>
       </w:tr>
@@ -2712,7 +2595,6 @@
                 <w14:ligatures w14:val="none"/>
               </w:rPr>
             </w:pPr>
-            <w:proofErr w:type="spellStart"/>
             <w:r>
               <w:rPr>
                 <w:rFonts w:ascii="Aptos Narrow" w:eastAsia="Times New Roman" w:hAnsi="Aptos Narrow" w:cs="Times New Roman"/>
@@ -2727,7 +2609,6 @@
               </w:rPr>
               <w:t>Subram</w:t>
             </w:r>
-            <w:proofErr w:type="spellEnd"/>
           </w:p>
         </w:tc>
         <w:tc>
@@ -3418,37 +3299,8 @@
         </w:numPr>
       </w:pPr>
       <w:r>
-        <w:t xml:space="preserve">No </w:t>
-      </w:r>
-      <w:proofErr w:type="spellStart"/>
-      <w:r>
-        <w:t>conflict</w:t>
-      </w:r>
-      <w:proofErr w:type="spellEnd"/>
-      <w:r>
-        <w:t xml:space="preserve"> </w:t>
-      </w:r>
-      <w:proofErr w:type="spellStart"/>
-      <w:r>
-        <w:t>between</w:t>
-      </w:r>
-      <w:proofErr w:type="spellEnd"/>
-      <w:r>
-        <w:t xml:space="preserve"> </w:t>
-      </w:r>
-      <w:proofErr w:type="spellStart"/>
-      <w:r>
-        <w:t>other</w:t>
-      </w:r>
-      <w:proofErr w:type="spellEnd"/>
-      <w:r>
-        <w:t xml:space="preserve"> </w:t>
-      </w:r>
-      <w:proofErr w:type="spellStart"/>
-      <w:r>
-        <w:t>columns</w:t>
-      </w:r>
-      <w:proofErr w:type="spellEnd"/>
+        <w:t>No conflict between other columns</w:t>
+      </w:r>
     </w:p>
     <w:p>
       <w:pPr>
@@ -3459,48 +3311,11 @@
         </w:numPr>
       </w:pPr>
       <w:r>
-        <w:t xml:space="preserve">Last </w:t>
-      </w:r>
-      <w:proofErr w:type="spellStart"/>
-      <w:r>
-        <w:t>créated</w:t>
-      </w:r>
-      <w:proofErr w:type="spellEnd"/>
-      <w:r>
-        <w:t xml:space="preserve"> </w:t>
-      </w:r>
-      <w:proofErr w:type="spellStart"/>
-      <w:r>
-        <w:t>reccord</w:t>
-      </w:r>
-      <w:proofErr w:type="spellEnd"/>
-      <w:r>
-        <w:t xml:space="preserve"> </w:t>
-      </w:r>
-      <w:proofErr w:type="spellStart"/>
-      <w:r>
-        <w:t>is</w:t>
-      </w:r>
-      <w:proofErr w:type="spellEnd"/>
-      <w:r>
-        <w:t xml:space="preserve"> the </w:t>
-      </w:r>
-      <w:proofErr w:type="spellStart"/>
-      <w:r>
-        <w:t>mo</w:t>
-      </w:r>
-      <w:r>
-        <w:t>st</w:t>
-      </w:r>
-      <w:proofErr w:type="spellEnd"/>
-      <w:r>
-        <w:t xml:space="preserve"> </w:t>
-      </w:r>
-      <w:proofErr w:type="spellStart"/>
-      <w:r>
-        <w:t>complete</w:t>
-      </w:r>
-      <w:proofErr w:type="spellEnd"/>
+        <w:t>Last créated reccord is the mo</w:t>
+      </w:r>
+      <w:r>
+        <w:t>st complete</w:t>
+      </w:r>
     </w:p>
     <w:p>
       <w:pPr>
@@ -3520,83 +3335,29 @@
       <w:r>
         <w:tab/>
       </w:r>
-      <w:proofErr w:type="spellStart"/>
       <w:r>
         <w:rPr>
           <w:color w:val="196B24" w:themeColor="accent3"/>
         </w:rPr>
-        <w:t>Keep</w:t>
-      </w:r>
-      <w:proofErr w:type="spellEnd"/>
-      <w:r>
-        <w:rPr>
-          <w:color w:val="196B24" w:themeColor="accent3"/>
-        </w:rPr>
-        <w:t xml:space="preserve"> the </w:t>
-      </w:r>
-      <w:proofErr w:type="spellStart"/>
-      <w:r>
-        <w:rPr>
-          <w:color w:val="196B24" w:themeColor="accent3"/>
-        </w:rPr>
-        <w:t>cst_id</w:t>
-      </w:r>
-      <w:proofErr w:type="spellEnd"/>
-      <w:r>
-        <w:rPr>
-          <w:color w:val="196B24" w:themeColor="accent3"/>
-        </w:rPr>
-        <w:t xml:space="preserve"> </w:t>
-      </w:r>
-      <w:proofErr w:type="spellStart"/>
-      <w:r>
-        <w:rPr>
-          <w:color w:val="196B24" w:themeColor="accent3"/>
-        </w:rPr>
-        <w:t>with</w:t>
-      </w:r>
-      <w:proofErr w:type="spellEnd"/>
-      <w:r>
-        <w:rPr>
-          <w:color w:val="196B24" w:themeColor="accent3"/>
-        </w:rPr>
-        <w:t xml:space="preserve"> the </w:t>
-      </w:r>
-      <w:proofErr w:type="spellStart"/>
-      <w:r>
-        <w:rPr>
-          <w:color w:val="196B24" w:themeColor="accent3"/>
-        </w:rPr>
-        <w:t>latest</w:t>
-      </w:r>
-      <w:proofErr w:type="spellEnd"/>
-      <w:r>
-        <w:rPr>
-          <w:color w:val="196B24" w:themeColor="accent3"/>
-        </w:rPr>
-        <w:t xml:space="preserve"> </w:t>
-      </w:r>
-      <w:proofErr w:type="spellStart"/>
-      <w:r>
-        <w:rPr>
-          <w:color w:val="196B24" w:themeColor="accent3"/>
-        </w:rPr>
-        <w:t>cst_create_date</w:t>
-      </w:r>
-      <w:proofErr w:type="spellEnd"/>
+        <w:t>Keep the cst_id with the latest cst_create_date</w:t>
+      </w:r>
     </w:p>
     <w:p>
       <w:pPr>
         <w:pStyle w:val="Titre3"/>
       </w:pPr>
       <w:r>
+        <w:t xml:space="preserve">Cleaning </w:t>
+      </w:r>
+      <w:r>
         <w:t xml:space="preserve">NULL </w:t>
       </w:r>
-      <w:proofErr w:type="spellStart"/>
+      <w:r>
+        <w:t xml:space="preserve">values </w:t>
+      </w:r>
       <w:r>
         <w:t>cst_id</w:t>
       </w:r>
-      <w:proofErr w:type="spellEnd"/>
       <w:r>
         <w:t xml:space="preserve"> values</w:t>
       </w:r>
@@ -3653,8 +3414,6 @@
                 <w14:ligatures w14:val="none"/>
               </w:rPr>
             </w:pPr>
-            <w:proofErr w:type="spellStart"/>
-            <w:proofErr w:type="gramStart"/>
             <w:r>
               <w:rPr>
                 <w:rFonts w:ascii="Aptos Narrow" w:eastAsia="Times New Roman" w:hAnsi="Aptos Narrow" w:cs="Times New Roman"/>
@@ -3667,10 +3426,28 @@
                 <w:lang w:eastAsia="fr-FR"/>
                 <w14:ligatures w14:val="none"/>
               </w:rPr>
-              <w:t>cst</w:t>
-            </w:r>
-            <w:proofErr w:type="gramEnd"/>
-            <w:r>
+              <w:t>cst_id</w:t>
+            </w:r>
+          </w:p>
+        </w:tc>
+        <w:tc>
+          <w:tcPr>
+            <w:tcW w:w="1200" w:type="dxa"/>
+            <w:tcBorders>
+              <w:top w:val="single" w:sz="4" w:space="0" w:color="auto"/>
+              <w:left w:val="nil"/>
+              <w:bottom w:val="single" w:sz="4" w:space="0" w:color="auto"/>
+              <w:right w:val="single" w:sz="4" w:space="0" w:color="auto"/>
+            </w:tcBorders>
+            <w:shd w:val="clear" w:color="000000" w:fill="156082"/>
+            <w:noWrap/>
+            <w:vAlign w:val="bottom"/>
+            <w:hideMark/>
+          </w:tcPr>
+          <w:p>
+            <w:pPr>
+              <w:spacing w:after="0" w:line="240" w:lineRule="auto"/>
+              <w:jc w:val="center"/>
               <w:rPr>
                 <w:rFonts w:ascii="Aptos Narrow" w:eastAsia="Times New Roman" w:hAnsi="Aptos Narrow" w:cs="Times New Roman"/>
                 <w:b/>
@@ -3682,9 +3459,159 @@
                 <w:lang w:eastAsia="fr-FR"/>
                 <w14:ligatures w14:val="none"/>
               </w:rPr>
-              <w:t>_id</w:t>
-            </w:r>
-            <w:proofErr w:type="spellEnd"/>
+            </w:pPr>
+            <w:r>
+              <w:rPr>
+                <w:rFonts w:ascii="Aptos Narrow" w:eastAsia="Times New Roman" w:hAnsi="Aptos Narrow" w:cs="Times New Roman"/>
+                <w:b/>
+                <w:bCs/>
+                <w:color w:val="FFFFFF"/>
+                <w:kern w:val="0"/>
+                <w:sz w:val="22"/>
+                <w:szCs w:val="22"/>
+                <w:lang w:eastAsia="fr-FR"/>
+                <w14:ligatures w14:val="none"/>
+              </w:rPr>
+              <w:t>cst_key</w:t>
+            </w:r>
+          </w:p>
+        </w:tc>
+        <w:tc>
+          <w:tcPr>
+            <w:tcW w:w="1281" w:type="dxa"/>
+            <w:tcBorders>
+              <w:top w:val="single" w:sz="4" w:space="0" w:color="auto"/>
+              <w:left w:val="nil"/>
+              <w:bottom w:val="single" w:sz="4" w:space="0" w:color="auto"/>
+              <w:right w:val="single" w:sz="4" w:space="0" w:color="auto"/>
+            </w:tcBorders>
+            <w:shd w:val="clear" w:color="000000" w:fill="156082"/>
+            <w:noWrap/>
+            <w:vAlign w:val="bottom"/>
+            <w:hideMark/>
+          </w:tcPr>
+          <w:p>
+            <w:pPr>
+              <w:spacing w:after="0" w:line="240" w:lineRule="auto"/>
+              <w:jc w:val="center"/>
+              <w:rPr>
+                <w:rFonts w:ascii="Aptos Narrow" w:eastAsia="Times New Roman" w:hAnsi="Aptos Narrow" w:cs="Times New Roman"/>
+                <w:b/>
+                <w:bCs/>
+                <w:color w:val="FFFFFF"/>
+                <w:kern w:val="0"/>
+                <w:sz w:val="22"/>
+                <w:szCs w:val="22"/>
+                <w:lang w:eastAsia="fr-FR"/>
+                <w14:ligatures w14:val="none"/>
+              </w:rPr>
+            </w:pPr>
+            <w:r>
+              <w:rPr>
+                <w:rFonts w:ascii="Aptos Narrow" w:eastAsia="Times New Roman" w:hAnsi="Aptos Narrow" w:cs="Times New Roman"/>
+                <w:b/>
+                <w:bCs/>
+                <w:color w:val="FFFFFF"/>
+                <w:kern w:val="0"/>
+                <w:sz w:val="22"/>
+                <w:szCs w:val="22"/>
+                <w:lang w:eastAsia="fr-FR"/>
+                <w14:ligatures w14:val="none"/>
+              </w:rPr>
+              <w:t>cst_firstname</w:t>
+            </w:r>
+          </w:p>
+        </w:tc>
+        <w:tc>
+          <w:tcPr>
+            <w:tcW w:w="1255" w:type="dxa"/>
+            <w:tcBorders>
+              <w:top w:val="single" w:sz="4" w:space="0" w:color="auto"/>
+              <w:left w:val="nil"/>
+              <w:bottom w:val="single" w:sz="4" w:space="0" w:color="auto"/>
+              <w:right w:val="single" w:sz="4" w:space="0" w:color="auto"/>
+            </w:tcBorders>
+            <w:shd w:val="clear" w:color="000000" w:fill="156082"/>
+            <w:noWrap/>
+            <w:vAlign w:val="bottom"/>
+            <w:hideMark/>
+          </w:tcPr>
+          <w:p>
+            <w:pPr>
+              <w:spacing w:after="0" w:line="240" w:lineRule="auto"/>
+              <w:jc w:val="center"/>
+              <w:rPr>
+                <w:rFonts w:ascii="Aptos Narrow" w:eastAsia="Times New Roman" w:hAnsi="Aptos Narrow" w:cs="Times New Roman"/>
+                <w:b/>
+                <w:bCs/>
+                <w:color w:val="FFFFFF"/>
+                <w:kern w:val="0"/>
+                <w:sz w:val="22"/>
+                <w:szCs w:val="22"/>
+                <w:lang w:eastAsia="fr-FR"/>
+                <w14:ligatures w14:val="none"/>
+              </w:rPr>
+            </w:pPr>
+            <w:r>
+              <w:rPr>
+                <w:rFonts w:ascii="Aptos Narrow" w:eastAsia="Times New Roman" w:hAnsi="Aptos Narrow" w:cs="Times New Roman"/>
+                <w:b/>
+                <w:bCs/>
+                <w:color w:val="FFFFFF"/>
+                <w:kern w:val="0"/>
+                <w:sz w:val="22"/>
+                <w:szCs w:val="22"/>
+                <w:lang w:eastAsia="fr-FR"/>
+                <w14:ligatures w14:val="none"/>
+              </w:rPr>
+              <w:t>cst_lastname</w:t>
+            </w:r>
+          </w:p>
+        </w:tc>
+        <w:tc>
+          <w:tcPr>
+            <w:tcW w:w="1713" w:type="dxa"/>
+            <w:tcBorders>
+              <w:top w:val="single" w:sz="4" w:space="0" w:color="auto"/>
+              <w:left w:val="nil"/>
+              <w:bottom w:val="single" w:sz="4" w:space="0" w:color="auto"/>
+              <w:right w:val="single" w:sz="4" w:space="0" w:color="auto"/>
+            </w:tcBorders>
+            <w:shd w:val="clear" w:color="000000" w:fill="156082"/>
+            <w:noWrap/>
+            <w:vAlign w:val="bottom"/>
+            <w:hideMark/>
+          </w:tcPr>
+          <w:p>
+            <w:pPr>
+              <w:spacing w:after="0" w:line="240" w:lineRule="auto"/>
+              <w:jc w:val="center"/>
+              <w:rPr>
+                <w:rFonts w:ascii="Aptos Narrow" w:eastAsia="Times New Roman" w:hAnsi="Aptos Narrow" w:cs="Times New Roman"/>
+                <w:b/>
+                <w:bCs/>
+                <w:color w:val="FFFFFF"/>
+                <w:kern w:val="0"/>
+                <w:sz w:val="22"/>
+                <w:szCs w:val="22"/>
+                <w:lang w:eastAsia="fr-FR"/>
+                <w14:ligatures w14:val="none"/>
+              </w:rPr>
+            </w:pPr>
+            <w:r>
+              <w:rPr>
+                <w:rFonts w:ascii="Aptos Narrow" w:eastAsia="Times New Roman" w:hAnsi="Aptos Narrow" w:cs="Times New Roman"/>
+                <w:b/>
+                <w:bCs/>
+                <w:color w:val="FFFFFF"/>
+                <w:kern w:val="0"/>
+                <w:sz w:val="22"/>
+                <w:szCs w:val="22"/>
+                <w:lang w:eastAsia="fr-FR"/>
+                <w14:ligatures w14:val="none"/>
+              </w:rPr>
+              <w:t>cst_marital_status</w:t>
+            </w:r>
           </w:p>
         </w:tc>
         <w:tc>
@@ -3717,8 +3644,6 @@
                 <w14:ligatures w14:val="none"/>
               </w:rPr>
             </w:pPr>
-            <w:proofErr w:type="spellStart"/>
-            <w:proofErr w:type="gramStart"/>
             <w:r>
               <w:rPr>
                 <w:rFonts w:ascii="Aptos Narrow" w:eastAsia="Times New Roman" w:hAnsi="Aptos Narrow" w:cs="Times New Roman"/>
@@ -3731,10 +3656,28 @@
                 <w:lang w:eastAsia="fr-FR"/>
                 <w14:ligatures w14:val="none"/>
               </w:rPr>
-              <w:t>cst</w:t>
-            </w:r>
-            <w:proofErr w:type="gramEnd"/>
-            <w:r>
+              <w:t>cst_gndr</w:t>
+            </w:r>
+          </w:p>
+        </w:tc>
+        <w:tc>
+          <w:tcPr>
+            <w:tcW w:w="1540" w:type="dxa"/>
+            <w:tcBorders>
+              <w:top w:val="single" w:sz="4" w:space="0" w:color="auto"/>
+              <w:left w:val="nil"/>
+              <w:bottom w:val="single" w:sz="4" w:space="0" w:color="auto"/>
+              <w:right w:val="single" w:sz="4" w:space="0" w:color="auto"/>
+            </w:tcBorders>
+            <w:shd w:val="clear" w:color="000000" w:fill="156082"/>
+            <w:noWrap/>
+            <w:vAlign w:val="bottom"/>
+            <w:hideMark/>
+          </w:tcPr>
+          <w:p>
+            <w:pPr>
+              <w:spacing w:after="0" w:line="240" w:lineRule="auto"/>
+              <w:jc w:val="center"/>
               <w:rPr>
                 <w:rFonts w:ascii="Aptos Narrow" w:eastAsia="Times New Roman" w:hAnsi="Aptos Narrow" w:cs="Times New Roman"/>
                 <w:b/>
@@ -3746,29 +3689,8 @@
                 <w:lang w:eastAsia="fr-FR"/>
                 <w14:ligatures w14:val="none"/>
               </w:rPr>
-              <w:t>_key</w:t>
-            </w:r>
-            <w:proofErr w:type="spellEnd"/>
-          </w:p>
-        </w:tc>
-        <w:tc>
-          <w:tcPr>
-            <w:tcW w:w="1281" w:type="dxa"/>
-            <w:tcBorders>
-              <w:top w:val="single" w:sz="4" w:space="0" w:color="auto"/>
-              <w:left w:val="nil"/>
-              <w:bottom w:val="single" w:sz="4" w:space="0" w:color="auto"/>
-              <w:right w:val="single" w:sz="4" w:space="0" w:color="auto"/>
-            </w:tcBorders>
-            <w:shd w:val="clear" w:color="000000" w:fill="156082"/>
-            <w:noWrap/>
-            <w:vAlign w:val="bottom"/>
-            <w:hideMark/>
-          </w:tcPr>
-          <w:p>
-            <w:pPr>
-              <w:spacing w:after="0" w:line="240" w:lineRule="auto"/>
-              <w:jc w:val="center"/>
+            </w:pPr>
+            <w:r>
               <w:rPr>
                 <w:rFonts w:ascii="Aptos Narrow" w:eastAsia="Times New Roman" w:hAnsi="Aptos Narrow" w:cs="Times New Roman"/>
                 <w:b/>
@@ -3780,295 +3702,8 @@
                 <w:lang w:eastAsia="fr-FR"/>
                 <w14:ligatures w14:val="none"/>
               </w:rPr>
-            </w:pPr>
-            <w:proofErr w:type="spellStart"/>
-            <w:proofErr w:type="gramStart"/>
-            <w:r>
-              <w:rPr>
-                <w:rFonts w:ascii="Aptos Narrow" w:eastAsia="Times New Roman" w:hAnsi="Aptos Narrow" w:cs="Times New Roman"/>
-                <w:b/>
-                <w:bCs/>
-                <w:color w:val="FFFFFF"/>
-                <w:kern w:val="0"/>
-                <w:sz w:val="22"/>
-                <w:szCs w:val="22"/>
-                <w:lang w:eastAsia="fr-FR"/>
-                <w14:ligatures w14:val="none"/>
-              </w:rPr>
-              <w:t>cst</w:t>
-            </w:r>
-            <w:proofErr w:type="gramEnd"/>
-            <w:r>
-              <w:rPr>
-                <w:rFonts w:ascii="Aptos Narrow" w:eastAsia="Times New Roman" w:hAnsi="Aptos Narrow" w:cs="Times New Roman"/>
-                <w:b/>
-                <w:bCs/>
-                <w:color w:val="FFFFFF"/>
-                <w:kern w:val="0"/>
-                <w:sz w:val="22"/>
-                <w:szCs w:val="22"/>
-                <w:lang w:eastAsia="fr-FR"/>
-                <w14:ligatures w14:val="none"/>
-              </w:rPr>
-              <w:t>_firstname</w:t>
-            </w:r>
-            <w:proofErr w:type="spellEnd"/>
-          </w:p>
-        </w:tc>
-        <w:tc>
-          <w:tcPr>
-            <w:tcW w:w="1255" w:type="dxa"/>
-            <w:tcBorders>
-              <w:top w:val="single" w:sz="4" w:space="0" w:color="auto"/>
-              <w:left w:val="nil"/>
-              <w:bottom w:val="single" w:sz="4" w:space="0" w:color="auto"/>
-              <w:right w:val="single" w:sz="4" w:space="0" w:color="auto"/>
-            </w:tcBorders>
-            <w:shd w:val="clear" w:color="000000" w:fill="156082"/>
-            <w:noWrap/>
-            <w:vAlign w:val="bottom"/>
-            <w:hideMark/>
-          </w:tcPr>
-          <w:p>
-            <w:pPr>
-              <w:spacing w:after="0" w:line="240" w:lineRule="auto"/>
-              <w:jc w:val="center"/>
-              <w:rPr>
-                <w:rFonts w:ascii="Aptos Narrow" w:eastAsia="Times New Roman" w:hAnsi="Aptos Narrow" w:cs="Times New Roman"/>
-                <w:b/>
-                <w:bCs/>
-                <w:color w:val="FFFFFF"/>
-                <w:kern w:val="0"/>
-                <w:sz w:val="22"/>
-                <w:szCs w:val="22"/>
-                <w:lang w:eastAsia="fr-FR"/>
-                <w14:ligatures w14:val="none"/>
-              </w:rPr>
-            </w:pPr>
-            <w:proofErr w:type="spellStart"/>
-            <w:proofErr w:type="gramStart"/>
-            <w:r>
-              <w:rPr>
-                <w:rFonts w:ascii="Aptos Narrow" w:eastAsia="Times New Roman" w:hAnsi="Aptos Narrow" w:cs="Times New Roman"/>
-                <w:b/>
-                <w:bCs/>
-                <w:color w:val="FFFFFF"/>
-                <w:kern w:val="0"/>
-                <w:sz w:val="22"/>
-                <w:szCs w:val="22"/>
-                <w:lang w:eastAsia="fr-FR"/>
-                <w14:ligatures w14:val="none"/>
-              </w:rPr>
-              <w:t>cst</w:t>
-            </w:r>
-            <w:proofErr w:type="gramEnd"/>
-            <w:r>
-              <w:rPr>
-                <w:rFonts w:ascii="Aptos Narrow" w:eastAsia="Times New Roman" w:hAnsi="Aptos Narrow" w:cs="Times New Roman"/>
-                <w:b/>
-                <w:bCs/>
-                <w:color w:val="FFFFFF"/>
-                <w:kern w:val="0"/>
-                <w:sz w:val="22"/>
-                <w:szCs w:val="22"/>
-                <w:lang w:eastAsia="fr-FR"/>
-                <w14:ligatures w14:val="none"/>
-              </w:rPr>
-              <w:t>_lastname</w:t>
-            </w:r>
-            <w:proofErr w:type="spellEnd"/>
-          </w:p>
-        </w:tc>
-        <w:tc>
-          <w:tcPr>
-            <w:tcW w:w="1713" w:type="dxa"/>
-            <w:tcBorders>
-              <w:top w:val="single" w:sz="4" w:space="0" w:color="auto"/>
-              <w:left w:val="nil"/>
-              <w:bottom w:val="single" w:sz="4" w:space="0" w:color="auto"/>
-              <w:right w:val="single" w:sz="4" w:space="0" w:color="auto"/>
-            </w:tcBorders>
-            <w:shd w:val="clear" w:color="000000" w:fill="156082"/>
-            <w:noWrap/>
-            <w:vAlign w:val="bottom"/>
-            <w:hideMark/>
-          </w:tcPr>
-          <w:p>
-            <w:pPr>
-              <w:spacing w:after="0" w:line="240" w:lineRule="auto"/>
-              <w:jc w:val="center"/>
-              <w:rPr>
-                <w:rFonts w:ascii="Aptos Narrow" w:eastAsia="Times New Roman" w:hAnsi="Aptos Narrow" w:cs="Times New Roman"/>
-                <w:b/>
-                <w:bCs/>
-                <w:color w:val="FFFFFF"/>
-                <w:kern w:val="0"/>
-                <w:sz w:val="22"/>
-                <w:szCs w:val="22"/>
-                <w:lang w:eastAsia="fr-FR"/>
-                <w14:ligatures w14:val="none"/>
-              </w:rPr>
-            </w:pPr>
-            <w:proofErr w:type="spellStart"/>
-            <w:proofErr w:type="gramStart"/>
-            <w:r>
-              <w:rPr>
-                <w:rFonts w:ascii="Aptos Narrow" w:eastAsia="Times New Roman" w:hAnsi="Aptos Narrow" w:cs="Times New Roman"/>
-                <w:b/>
-                <w:bCs/>
-                <w:color w:val="FFFFFF"/>
-                <w:kern w:val="0"/>
-                <w:sz w:val="22"/>
-                <w:szCs w:val="22"/>
-                <w:lang w:eastAsia="fr-FR"/>
-                <w14:ligatures w14:val="none"/>
-              </w:rPr>
-              <w:t>cst</w:t>
-            </w:r>
-            <w:proofErr w:type="gramEnd"/>
-            <w:r>
-              <w:rPr>
-                <w:rFonts w:ascii="Aptos Narrow" w:eastAsia="Times New Roman" w:hAnsi="Aptos Narrow" w:cs="Times New Roman"/>
-                <w:b/>
-                <w:bCs/>
-                <w:color w:val="FFFFFF"/>
-                <w:kern w:val="0"/>
-                <w:sz w:val="22"/>
-                <w:szCs w:val="22"/>
-                <w:lang w:eastAsia="fr-FR"/>
-                <w14:ligatures w14:val="none"/>
-              </w:rPr>
-              <w:t>_marital_status</w:t>
-            </w:r>
-            <w:proofErr w:type="spellEnd"/>
-          </w:p>
-        </w:tc>
-        <w:tc>
-          <w:tcPr>
-            <w:tcW w:w="1200" w:type="dxa"/>
-            <w:tcBorders>
-              <w:top w:val="single" w:sz="4" w:space="0" w:color="auto"/>
-              <w:left w:val="nil"/>
-              <w:bottom w:val="single" w:sz="4" w:space="0" w:color="auto"/>
-              <w:right w:val="single" w:sz="4" w:space="0" w:color="auto"/>
-            </w:tcBorders>
-            <w:shd w:val="clear" w:color="000000" w:fill="156082"/>
-            <w:noWrap/>
-            <w:vAlign w:val="bottom"/>
-            <w:hideMark/>
-          </w:tcPr>
-          <w:p>
-            <w:pPr>
-              <w:spacing w:after="0" w:line="240" w:lineRule="auto"/>
-              <w:jc w:val="center"/>
-              <w:rPr>
-                <w:rFonts w:ascii="Aptos Narrow" w:eastAsia="Times New Roman" w:hAnsi="Aptos Narrow" w:cs="Times New Roman"/>
-                <w:b/>
-                <w:bCs/>
-                <w:color w:val="FFFFFF"/>
-                <w:kern w:val="0"/>
-                <w:sz w:val="22"/>
-                <w:szCs w:val="22"/>
-                <w:lang w:eastAsia="fr-FR"/>
-                <w14:ligatures w14:val="none"/>
-              </w:rPr>
-            </w:pPr>
-            <w:proofErr w:type="spellStart"/>
-            <w:proofErr w:type="gramStart"/>
-            <w:r>
-              <w:rPr>
-                <w:rFonts w:ascii="Aptos Narrow" w:eastAsia="Times New Roman" w:hAnsi="Aptos Narrow" w:cs="Times New Roman"/>
-                <w:b/>
-                <w:bCs/>
-                <w:color w:val="FFFFFF"/>
-                <w:kern w:val="0"/>
-                <w:sz w:val="22"/>
-                <w:szCs w:val="22"/>
-                <w:lang w:eastAsia="fr-FR"/>
-                <w14:ligatures w14:val="none"/>
-              </w:rPr>
-              <w:t>cst</w:t>
-            </w:r>
-            <w:proofErr w:type="gramEnd"/>
-            <w:r>
-              <w:rPr>
-                <w:rFonts w:ascii="Aptos Narrow" w:eastAsia="Times New Roman" w:hAnsi="Aptos Narrow" w:cs="Times New Roman"/>
-                <w:b/>
-                <w:bCs/>
-                <w:color w:val="FFFFFF"/>
-                <w:kern w:val="0"/>
-                <w:sz w:val="22"/>
-                <w:szCs w:val="22"/>
-                <w:lang w:eastAsia="fr-FR"/>
-                <w14:ligatures w14:val="none"/>
-              </w:rPr>
-              <w:t>_gndr</w:t>
-            </w:r>
-            <w:proofErr w:type="spellEnd"/>
-          </w:p>
-        </w:tc>
-        <w:tc>
-          <w:tcPr>
-            <w:tcW w:w="1540" w:type="dxa"/>
-            <w:tcBorders>
-              <w:top w:val="single" w:sz="4" w:space="0" w:color="auto"/>
-              <w:left w:val="nil"/>
-              <w:bottom w:val="single" w:sz="4" w:space="0" w:color="auto"/>
-              <w:right w:val="single" w:sz="4" w:space="0" w:color="auto"/>
-            </w:tcBorders>
-            <w:shd w:val="clear" w:color="000000" w:fill="156082"/>
-            <w:noWrap/>
-            <w:vAlign w:val="bottom"/>
-            <w:hideMark/>
-          </w:tcPr>
-          <w:p>
-            <w:pPr>
-              <w:spacing w:after="0" w:line="240" w:lineRule="auto"/>
-              <w:jc w:val="center"/>
-              <w:rPr>
-                <w:rFonts w:ascii="Aptos Narrow" w:eastAsia="Times New Roman" w:hAnsi="Aptos Narrow" w:cs="Times New Roman"/>
-                <w:b/>
-                <w:bCs/>
-                <w:color w:val="FFFFFF"/>
-                <w:kern w:val="0"/>
-                <w:sz w:val="22"/>
-                <w:szCs w:val="22"/>
-                <w:lang w:eastAsia="fr-FR"/>
-                <w14:ligatures w14:val="none"/>
-              </w:rPr>
-            </w:pPr>
-            <w:proofErr w:type="spellStart"/>
-            <w:proofErr w:type="gramStart"/>
-            <w:r>
-              <w:rPr>
-                <w:rFonts w:ascii="Aptos Narrow" w:eastAsia="Times New Roman" w:hAnsi="Aptos Narrow" w:cs="Times New Roman"/>
-                <w:b/>
-                <w:bCs/>
-                <w:color w:val="FFFFFF"/>
-                <w:kern w:val="0"/>
-                <w:sz w:val="22"/>
-                <w:szCs w:val="22"/>
-                <w:lang w:eastAsia="fr-FR"/>
-                <w14:ligatures w14:val="none"/>
-              </w:rPr>
-              <w:t>cst</w:t>
-            </w:r>
-            <w:proofErr w:type="gramEnd"/>
-            <w:r>
-              <w:rPr>
-                <w:rFonts w:ascii="Aptos Narrow" w:eastAsia="Times New Roman" w:hAnsi="Aptos Narrow" w:cs="Times New Roman"/>
-                <w:b/>
-                <w:bCs/>
-                <w:color w:val="FFFFFF"/>
-                <w:kern w:val="0"/>
-                <w:sz w:val="22"/>
-                <w:szCs w:val="22"/>
-                <w:lang w:eastAsia="fr-FR"/>
-                <w14:ligatures w14:val="none"/>
-              </w:rPr>
-              <w:t>_create_date</w:t>
-            </w:r>
-            <w:proofErr w:type="spellEnd"/>
+              <w:t>cst_create_date</w:t>
+            </w:r>
           </w:p>
         </w:tc>
       </w:tr>
@@ -5282,34 +4917,8 @@
           <w:numId w:val="1"/>
         </w:numPr>
       </w:pPr>
-      <w:proofErr w:type="spellStart"/>
-      <w:proofErr w:type="gramStart"/>
-      <w:r>
-        <w:t>cst</w:t>
-      </w:r>
-      <w:proofErr w:type="gramEnd"/>
-      <w:r>
-        <w:t>_key</w:t>
-      </w:r>
-      <w:proofErr w:type="spellEnd"/>
-      <w:r>
-        <w:t xml:space="preserve"> not </w:t>
-      </w:r>
-      <w:proofErr w:type="spellStart"/>
-      <w:r>
-        <w:t>present</w:t>
-      </w:r>
-      <w:proofErr w:type="spellEnd"/>
-      <w:r>
-        <w:t xml:space="preserve"> in the </w:t>
-      </w:r>
-      <w:proofErr w:type="spellStart"/>
-      <w:r>
-        <w:t>remaining</w:t>
-      </w:r>
-      <w:proofErr w:type="spellEnd"/>
-      <w:r>
-        <w:t xml:space="preserve"> sources</w:t>
+      <w:r>
+        <w:t>cst_key not present in the remaining sources</w:t>
       </w:r>
     </w:p>
     <w:p>
@@ -5321,15 +4930,7 @@
         </w:numPr>
       </w:pPr>
       <w:r>
-        <w:t xml:space="preserve">No data </w:t>
-      </w:r>
-      <w:proofErr w:type="spellStart"/>
-      <w:r>
-        <w:t>enrichement</w:t>
-      </w:r>
-      <w:proofErr w:type="spellEnd"/>
-      <w:r>
-        <w:t xml:space="preserve"> possible</w:t>
+        <w:t>No data enrichement possible</w:t>
       </w:r>
     </w:p>
     <w:p>
@@ -5353,206 +4954,63 @@
       <w:pPr>
         <w:pStyle w:val="Titre3"/>
       </w:pPr>
-      <w:proofErr w:type="spellStart"/>
-      <w:proofErr w:type="gramStart"/>
-      <w:r>
-        <w:t>cst</w:t>
-      </w:r>
-      <w:proofErr w:type="gramEnd"/>
-      <w:r>
-        <w:t>_create_date</w:t>
-      </w:r>
-      <w:proofErr w:type="spellEnd"/>
-      <w:r>
-        <w:t xml:space="preserve"> </w:t>
-      </w:r>
-      <w:proofErr w:type="spellStart"/>
-      <w:r>
-        <w:t>wrong</w:t>
-      </w:r>
-      <w:proofErr w:type="spellEnd"/>
-      <w:r>
-        <w:t xml:space="preserve"> format</w:t>
+      <w:r>
+        <w:t xml:space="preserve">Change data type in </w:t>
+      </w:r>
+      <w:r>
+        <w:t>cst_create_date</w:t>
       </w:r>
     </w:p>
     <w:p>
-      <w:proofErr w:type="spellStart"/>
-      <w:proofErr w:type="gramStart"/>
-      <w:r>
-        <w:t>cast</w:t>
-      </w:r>
-      <w:proofErr w:type="spellEnd"/>
-      <w:proofErr w:type="gramEnd"/>
-      <w:r>
-        <w:t xml:space="preserve"> </w:t>
-      </w:r>
-      <w:proofErr w:type="spellStart"/>
-      <w:r>
-        <w:t>cst_create_date</w:t>
-      </w:r>
-      <w:proofErr w:type="spellEnd"/>
-      <w:r>
-        <w:t xml:space="preserve"> </w:t>
-      </w:r>
-      <w:proofErr w:type="spellStart"/>
-      <w:r>
-        <w:t>columns</w:t>
-      </w:r>
-      <w:proofErr w:type="spellEnd"/>
-      <w:r>
-        <w:t xml:space="preserve"> </w:t>
-      </w:r>
-      <w:proofErr w:type="spellStart"/>
-      <w:r>
-        <w:t>into</w:t>
-      </w:r>
-      <w:proofErr w:type="spellEnd"/>
-      <w:r>
-        <w:t xml:space="preserve"> date format</w:t>
+      <w:r>
+        <w:t>cast cst_create_date columns into date format</w:t>
       </w:r>
     </w:p>
     <w:p>
       <w:pPr>
         <w:pStyle w:val="Titre3"/>
       </w:pPr>
-      <w:proofErr w:type="spellStart"/>
-      <w:proofErr w:type="gramStart"/>
       <w:r>
         <w:lastRenderedPageBreak/>
+        <w:t xml:space="preserve">Normalization </w:t>
+      </w:r>
+      <w:r>
         <w:t>c</w:t>
       </w:r>
       <w:r>
-        <w:t>st</w:t>
-      </w:r>
-      <w:proofErr w:type="gramEnd"/>
-      <w:r>
-        <w:t>_firstname</w:t>
-      </w:r>
-      <w:proofErr w:type="spellEnd"/>
-      <w:r>
-        <w:t xml:space="preserve"> &amp; </w:t>
-      </w:r>
-      <w:proofErr w:type="spellStart"/>
-      <w:r>
-        <w:t>cst_lastname</w:t>
-      </w:r>
-      <w:proofErr w:type="spellEnd"/>
-      <w:r>
-        <w:t xml:space="preserve"> </w:t>
+        <w:t xml:space="preserve">st_firstname &amp; cst_lastname </w:t>
+      </w:r>
+      <w:r>
+        <w:t>(</w:t>
       </w:r>
       <w:r>
         <w:t xml:space="preserve">extra </w:t>
       </w:r>
-      <w:proofErr w:type="spellStart"/>
       <w:r>
         <w:t>spaces</w:t>
       </w:r>
-      <w:proofErr w:type="spellEnd"/>
+      <w:r>
+        <w:t>)</w:t>
+      </w:r>
     </w:p>
     <w:p>
-      <w:proofErr w:type="spellStart"/>
-      <w:r>
-        <w:t>Both</w:t>
-      </w:r>
-      <w:proofErr w:type="spellEnd"/>
-      <w:r>
-        <w:t xml:space="preserve"> </w:t>
-      </w:r>
-      <w:proofErr w:type="spellStart"/>
-      <w:r>
-        <w:t>columns</w:t>
-      </w:r>
-      <w:proofErr w:type="spellEnd"/>
-      <w:r>
-        <w:t xml:space="preserve"> </w:t>
-      </w:r>
-      <w:proofErr w:type="spellStart"/>
-      <w:r>
-        <w:t>contain</w:t>
-      </w:r>
-      <w:proofErr w:type="spellEnd"/>
-      <w:r>
-        <w:t xml:space="preserve"> </w:t>
-      </w:r>
-      <w:proofErr w:type="spellStart"/>
-      <w:r>
-        <w:t>misplaced</w:t>
-      </w:r>
-      <w:proofErr w:type="spellEnd"/>
-      <w:r>
-        <w:t xml:space="preserve"> </w:t>
-      </w:r>
-      <w:proofErr w:type="spellStart"/>
-      <w:r>
-        <w:t>spaced</w:t>
-      </w:r>
-      <w:proofErr w:type="spellEnd"/>
-      <w:r>
-        <w:t xml:space="preserve"> </w:t>
-      </w:r>
-      <w:proofErr w:type="spellStart"/>
-      <w:r>
-        <w:t>that</w:t>
-      </w:r>
-      <w:proofErr w:type="spellEnd"/>
-      <w:r>
-        <w:t xml:space="preserve"> </w:t>
-      </w:r>
-      <w:proofErr w:type="spellStart"/>
-      <w:r>
-        <w:t>need</w:t>
-      </w:r>
-      <w:proofErr w:type="spellEnd"/>
-      <w:r>
-        <w:t xml:space="preserve"> to </w:t>
-      </w:r>
-      <w:proofErr w:type="spellStart"/>
-      <w:r>
-        <w:t>be</w:t>
-      </w:r>
-      <w:proofErr w:type="spellEnd"/>
-      <w:r>
-        <w:t xml:space="preserve"> </w:t>
-      </w:r>
-      <w:proofErr w:type="spellStart"/>
-      <w:r>
-        <w:t>removed</w:t>
-      </w:r>
-      <w:proofErr w:type="spellEnd"/>
+      <w:r>
+        <w:t>Both columns contain misplaced spaced that need to be removed</w:t>
+      </w:r>
     </w:p>
     <w:p>
       <w:pPr>
         <w:pStyle w:val="Titre3"/>
       </w:pPr>
-      <w:proofErr w:type="spellStart"/>
-      <w:proofErr w:type="gramStart"/>
-      <w:r>
-        <w:t>cst</w:t>
-      </w:r>
-      <w:proofErr w:type="gramEnd"/>
-      <w:r>
-        <w:t>_marital_status</w:t>
-      </w:r>
-      <w:proofErr w:type="spellEnd"/>
-      <w:r>
-        <w:t xml:space="preserve"> &amp; </w:t>
-      </w:r>
-      <w:proofErr w:type="spellStart"/>
-      <w:r>
-        <w:t>cst_gndr</w:t>
-      </w:r>
-      <w:proofErr w:type="spellEnd"/>
-      <w:r>
-        <w:t xml:space="preserve"> </w:t>
-      </w:r>
-      <w:proofErr w:type="spellStart"/>
+      <w:r>
+        <w:t xml:space="preserve">cst_marital_status &amp; cst_gndr </w:t>
+      </w:r>
       <w:r>
         <w:t>s</w:t>
       </w:r>
       <w:r>
         <w:t>tandardization</w:t>
       </w:r>
-      <w:proofErr w:type="spellEnd"/>
     </w:p>
     <w:tbl>
       <w:tblPr>
@@ -5601,8 +5059,6 @@
                 <w14:ligatures w14:val="none"/>
               </w:rPr>
             </w:pPr>
-            <w:proofErr w:type="spellStart"/>
-            <w:proofErr w:type="gramStart"/>
             <w:r>
               <w:rPr>
                 <w:rFonts w:ascii="Aptos Narrow" w:eastAsia="Times New Roman" w:hAnsi="Aptos Narrow" w:cs="Times New Roman"/>
@@ -5615,9 +5071,8 @@
                 <w:lang w:eastAsia="fr-FR"/>
                 <w14:ligatures w14:val="none"/>
               </w:rPr>
-              <w:t>cst</w:t>
-            </w:r>
-            <w:proofErr w:type="gramEnd"/>
+              <w:t>cst_gn</w:t>
+            </w:r>
             <w:r>
               <w:rPr>
                 <w:rFonts w:ascii="Aptos Narrow" w:eastAsia="Times New Roman" w:hAnsi="Aptos Narrow" w:cs="Times New Roman"/>
@@ -5630,23 +5085,8 @@
                 <w:lang w:eastAsia="fr-FR"/>
                 <w14:ligatures w14:val="none"/>
               </w:rPr>
-              <w:t>_gn</w:t>
-            </w:r>
-            <w:r>
-              <w:rPr>
-                <w:rFonts w:ascii="Aptos Narrow" w:eastAsia="Times New Roman" w:hAnsi="Aptos Narrow" w:cs="Times New Roman"/>
-                <w:b/>
-                <w:bCs/>
-                <w:color w:val="FFFFFF"/>
-                <w:kern w:val="0"/>
-                <w:sz w:val="22"/>
-                <w:szCs w:val="22"/>
-                <w:lang w:eastAsia="fr-FR"/>
-                <w14:ligatures w14:val="none"/>
-              </w:rPr>
               <w:t>dr</w:t>
             </w:r>
-            <w:proofErr w:type="spellEnd"/>
           </w:p>
         </w:tc>
         <w:tc>
@@ -5709,8 +5149,6 @@
                 <w14:ligatures w14:val="none"/>
               </w:rPr>
             </w:pPr>
-            <w:proofErr w:type="spellStart"/>
-            <w:proofErr w:type="gramStart"/>
             <w:r>
               <w:rPr>
                 <w:rFonts w:ascii="Aptos Narrow" w:eastAsia="Times New Roman" w:hAnsi="Aptos Narrow" w:cs="Times New Roman"/>
@@ -5723,24 +5161,8 @@
                 <w:lang w:eastAsia="fr-FR"/>
                 <w14:ligatures w14:val="none"/>
               </w:rPr>
-              <w:t>cst</w:t>
-            </w:r>
-            <w:proofErr w:type="gramEnd"/>
-            <w:r>
-              <w:rPr>
-                <w:rFonts w:ascii="Aptos Narrow" w:eastAsia="Times New Roman" w:hAnsi="Aptos Narrow" w:cs="Times New Roman"/>
-                <w:b/>
-                <w:bCs/>
-                <w:color w:val="FFFFFF"/>
-                <w:kern w:val="0"/>
-                <w:sz w:val="22"/>
-                <w:szCs w:val="22"/>
-                <w:lang w:eastAsia="fr-FR"/>
-                <w14:ligatures w14:val="none"/>
-              </w:rPr>
-              <w:t>_marital_status</w:t>
-            </w:r>
-            <w:proofErr w:type="spellEnd"/>
+              <w:t>cst_marital_status</w:t>
+            </w:r>
           </w:p>
         </w:tc>
       </w:tr>
@@ -6107,18 +5529,8 @@
           <w:numId w:val="1"/>
         </w:numPr>
       </w:pPr>
-      <w:proofErr w:type="spellStart"/>
-      <w:proofErr w:type="gramStart"/>
-      <w:r>
-        <w:t>cst</w:t>
-      </w:r>
-      <w:proofErr w:type="gramEnd"/>
-      <w:r>
-        <w:t>_gndr</w:t>
-      </w:r>
-      <w:proofErr w:type="spellEnd"/>
-      <w:r>
-        <w:t> :</w:t>
+      <w:r>
+        <w:t>cst_gndr :</w:t>
       </w:r>
     </w:p>
     <w:p>
@@ -6154,13 +5566,8 @@
         <w:sym w:font="Wingdings" w:char="F0E0"/>
       </w:r>
       <w:r>
-        <w:t xml:space="preserve"> </w:t>
-      </w:r>
-      <w:proofErr w:type="spellStart"/>
-      <w:r>
-        <w:t>Female</w:t>
-      </w:r>
-      <w:proofErr w:type="spellEnd"/>
+        <w:t xml:space="preserve"> Female</w:t>
+      </w:r>
     </w:p>
     <w:p>
       <w:pPr>
@@ -6188,26 +5595,8 @@
           <w:numId w:val="1"/>
         </w:numPr>
       </w:pPr>
-      <w:proofErr w:type="spellStart"/>
-      <w:proofErr w:type="gramStart"/>
-      <w:r>
-        <w:t>cst</w:t>
-      </w:r>
-      <w:proofErr w:type="gramEnd"/>
-      <w:r>
-        <w:t>_marital</w:t>
-      </w:r>
-      <w:proofErr w:type="spellEnd"/>
-      <w:r>
-        <w:t xml:space="preserve"> </w:t>
-      </w:r>
-      <w:proofErr w:type="spellStart"/>
-      <w:r>
-        <w:t>status</w:t>
-      </w:r>
-      <w:proofErr w:type="spellEnd"/>
-      <w:r>
-        <w:t> :</w:t>
+      <w:r>
+        <w:t>cst_marital status :</w:t>
       </w:r>
     </w:p>
     <w:p>
@@ -6243,13 +5632,8 @@
         <w:sym w:font="Wingdings" w:char="F0E0"/>
       </w:r>
       <w:r>
-        <w:t xml:space="preserve"> </w:t>
-      </w:r>
-      <w:proofErr w:type="spellStart"/>
-      <w:r>
-        <w:t>Maried</w:t>
-      </w:r>
-      <w:proofErr w:type="spellEnd"/>
+        <w:t xml:space="preserve"> Maried</w:t>
+      </w:r>
     </w:p>
     <w:p>
       <w:pPr>
@@ -6273,58 +5657,20 @@
       <w:pPr>
         <w:pStyle w:val="Titre2"/>
       </w:pPr>
-      <w:proofErr w:type="spellStart"/>
-      <w:proofErr w:type="gramStart"/>
-      <w:r>
-        <w:t>prd</w:t>
-      </w:r>
-      <w:proofErr w:type="gramEnd"/>
-      <w:r>
-        <w:t>_info</w:t>
-      </w:r>
-      <w:proofErr w:type="spellEnd"/>
-      <w:r>
-        <w:t xml:space="preserve"> Table</w:t>
+      <w:r>
+        <w:t>prd_info Table</w:t>
       </w:r>
     </w:p>
     <w:p>
       <w:pPr>
         <w:pStyle w:val="Titre3"/>
       </w:pPr>
-      <w:proofErr w:type="spellStart"/>
-      <w:proofErr w:type="gramStart"/>
-      <w:r>
-        <w:t>prd</w:t>
-      </w:r>
-      <w:proofErr w:type="gramEnd"/>
-      <w:r>
-        <w:t>_key</w:t>
-      </w:r>
-      <w:proofErr w:type="spellEnd"/>
-      <w:r>
-        <w:t xml:space="preserve"> </w:t>
-      </w:r>
-      <w:proofErr w:type="spellStart"/>
-      <w:r>
-        <w:t>composed</w:t>
-      </w:r>
-      <w:proofErr w:type="spellEnd"/>
-      <w:r>
-        <w:t xml:space="preserve"> of </w:t>
-      </w:r>
-      <w:proofErr w:type="spellStart"/>
-      <w:r>
-        <w:t>two</w:t>
-      </w:r>
-      <w:proofErr w:type="spellEnd"/>
-      <w:r>
-        <w:t xml:space="preserve"> </w:t>
-      </w:r>
-      <w:proofErr w:type="spellStart"/>
-      <w:r>
-        <w:t>ids</w:t>
-      </w:r>
-      <w:proofErr w:type="spellEnd"/>
+      <w:r>
+        <w:t xml:space="preserve">Column splitting in </w:t>
+      </w:r>
+      <w:r>
+        <w:t>prd_key</w:t>
+      </w:r>
     </w:p>
     <w:tbl>
       <w:tblPr>
@@ -6375,8 +5721,6 @@
                 <w14:ligatures w14:val="none"/>
               </w:rPr>
             </w:pPr>
-            <w:proofErr w:type="spellStart"/>
-            <w:proofErr w:type="gramStart"/>
             <w:r>
               <w:rPr>
                 <w:rFonts w:ascii="Aptos Narrow" w:eastAsia="Times New Roman" w:hAnsi="Aptos Narrow" w:cs="Times New Roman"/>
@@ -6389,24 +5733,8 @@
                 <w:lang w:eastAsia="fr-FR"/>
                 <w14:ligatures w14:val="none"/>
               </w:rPr>
-              <w:t>prd</w:t>
-            </w:r>
-            <w:proofErr w:type="gramEnd"/>
-            <w:r>
-              <w:rPr>
-                <w:rFonts w:ascii="Aptos Narrow" w:eastAsia="Times New Roman" w:hAnsi="Aptos Narrow" w:cs="Times New Roman"/>
-                <w:b/>
-                <w:bCs/>
-                <w:color w:val="FFFFFF"/>
-                <w:kern w:val="0"/>
-                <w:sz w:val="22"/>
-                <w:szCs w:val="22"/>
-                <w:lang w:eastAsia="fr-FR"/>
-                <w14:ligatures w14:val="none"/>
-              </w:rPr>
-              <w:t>_key</w:t>
-            </w:r>
-            <w:proofErr w:type="spellEnd"/>
+              <w:t>prd_key</w:t>
+            </w:r>
           </w:p>
         </w:tc>
         <w:tc>
@@ -6471,8 +5799,6 @@
                 <w14:ligatures w14:val="none"/>
               </w:rPr>
             </w:pPr>
-            <w:proofErr w:type="spellStart"/>
-            <w:proofErr w:type="gramStart"/>
             <w:r>
               <w:rPr>
                 <w:rFonts w:ascii="Aptos Narrow" w:eastAsia="Times New Roman" w:hAnsi="Aptos Narrow" w:cs="Times New Roman"/>
@@ -6485,10 +5811,28 @@
                 <w:lang w:eastAsia="fr-FR"/>
                 <w14:ligatures w14:val="none"/>
               </w:rPr>
-              <w:t>cat</w:t>
-            </w:r>
-            <w:proofErr w:type="gramEnd"/>
-            <w:r>
+              <w:t>cat_id</w:t>
+            </w:r>
+          </w:p>
+        </w:tc>
+        <w:tc>
+          <w:tcPr>
+            <w:tcW w:w="1200" w:type="dxa"/>
+            <w:tcBorders>
+              <w:top w:val="single" w:sz="4" w:space="0" w:color="auto"/>
+              <w:left w:val="nil"/>
+              <w:bottom w:val="single" w:sz="4" w:space="0" w:color="auto"/>
+              <w:right w:val="single" w:sz="4" w:space="0" w:color="auto"/>
+            </w:tcBorders>
+            <w:shd w:val="clear" w:color="000000" w:fill="156082"/>
+            <w:noWrap/>
+            <w:vAlign w:val="bottom"/>
+            <w:hideMark/>
+          </w:tcPr>
+          <w:p>
+            <w:pPr>
+              <w:spacing w:after="0" w:line="240" w:lineRule="auto"/>
+              <w:jc w:val="center"/>
               <w:rPr>
                 <w:rFonts w:ascii="Aptos Narrow" w:eastAsia="Times New Roman" w:hAnsi="Aptos Narrow" w:cs="Times New Roman"/>
                 <w:b/>
@@ -6500,29 +5844,8 @@
                 <w:lang w:eastAsia="fr-FR"/>
                 <w14:ligatures w14:val="none"/>
               </w:rPr>
-              <w:t>_id</w:t>
-            </w:r>
-            <w:proofErr w:type="spellEnd"/>
-          </w:p>
-        </w:tc>
-        <w:tc>
-          <w:tcPr>
-            <w:tcW w:w="1200" w:type="dxa"/>
-            <w:tcBorders>
-              <w:top w:val="single" w:sz="4" w:space="0" w:color="auto"/>
-              <w:left w:val="nil"/>
-              <w:bottom w:val="single" w:sz="4" w:space="0" w:color="auto"/>
-              <w:right w:val="single" w:sz="4" w:space="0" w:color="auto"/>
-            </w:tcBorders>
-            <w:shd w:val="clear" w:color="000000" w:fill="156082"/>
-            <w:noWrap/>
-            <w:vAlign w:val="bottom"/>
-            <w:hideMark/>
-          </w:tcPr>
-          <w:p>
-            <w:pPr>
-              <w:spacing w:after="0" w:line="240" w:lineRule="auto"/>
-              <w:jc w:val="center"/>
+            </w:pPr>
+            <w:r>
               <w:rPr>
                 <w:rFonts w:ascii="Aptos Narrow" w:eastAsia="Times New Roman" w:hAnsi="Aptos Narrow" w:cs="Times New Roman"/>
                 <w:b/>
@@ -6534,39 +5857,8 @@
                 <w:lang w:eastAsia="fr-FR"/>
                 <w14:ligatures w14:val="none"/>
               </w:rPr>
-            </w:pPr>
-            <w:proofErr w:type="spellStart"/>
-            <w:proofErr w:type="gramStart"/>
-            <w:r>
-              <w:rPr>
-                <w:rFonts w:ascii="Aptos Narrow" w:eastAsia="Times New Roman" w:hAnsi="Aptos Narrow" w:cs="Times New Roman"/>
-                <w:b/>
-                <w:bCs/>
-                <w:color w:val="FFFFFF"/>
-                <w:kern w:val="0"/>
-                <w:sz w:val="22"/>
-                <w:szCs w:val="22"/>
-                <w:lang w:eastAsia="fr-FR"/>
-                <w14:ligatures w14:val="none"/>
-              </w:rPr>
-              <w:t>prd</w:t>
-            </w:r>
-            <w:proofErr w:type="gramEnd"/>
-            <w:r>
-              <w:rPr>
-                <w:rFonts w:ascii="Aptos Narrow" w:eastAsia="Times New Roman" w:hAnsi="Aptos Narrow" w:cs="Times New Roman"/>
-                <w:b/>
-                <w:bCs/>
-                <w:color w:val="FFFFFF"/>
-                <w:kern w:val="0"/>
-                <w:sz w:val="22"/>
-                <w:szCs w:val="22"/>
-                <w:lang w:eastAsia="fr-FR"/>
-                <w14:ligatures w14:val="none"/>
-              </w:rPr>
-              <w:t>_key</w:t>
-            </w:r>
-            <w:proofErr w:type="spellEnd"/>
+              <w:t>prd_key</w:t>
+            </w:r>
           </w:p>
         </w:tc>
       </w:tr>
@@ -6912,128 +6204,29 @@
     <w:p/>
     <w:p>
       <w:r>
-        <w:t xml:space="preserve">Split the </w:t>
-      </w:r>
-      <w:proofErr w:type="spellStart"/>
-      <w:r>
-        <w:t>prd_key</w:t>
-      </w:r>
-      <w:proofErr w:type="spellEnd"/>
-      <w:r>
-        <w:t xml:space="preserve"> </w:t>
-      </w:r>
-      <w:proofErr w:type="spellStart"/>
-      <w:r>
-        <w:t>with</w:t>
-      </w:r>
-      <w:proofErr w:type="spellEnd"/>
-      <w:r>
-        <w:t xml:space="preserve"> the 5 first </w:t>
-      </w:r>
-      <w:proofErr w:type="spellStart"/>
-      <w:r>
-        <w:t>caracters</w:t>
-      </w:r>
-      <w:proofErr w:type="spellEnd"/>
-      <w:r>
-        <w:t xml:space="preserve"> as </w:t>
-      </w:r>
-      <w:proofErr w:type="spellStart"/>
-      <w:r>
-        <w:t>cat_id</w:t>
-      </w:r>
-      <w:proofErr w:type="spellEnd"/>
-      <w:r>
-        <w:t xml:space="preserve"> and the </w:t>
-      </w:r>
-      <w:proofErr w:type="spellStart"/>
-      <w:r>
-        <w:t>remaining</w:t>
-      </w:r>
-      <w:proofErr w:type="spellEnd"/>
-      <w:r>
-        <w:t xml:space="preserve"> </w:t>
-      </w:r>
-      <w:proofErr w:type="spellStart"/>
-      <w:r>
-        <w:t>caracters</w:t>
-      </w:r>
-      <w:proofErr w:type="spellEnd"/>
-      <w:r>
-        <w:t xml:space="preserve"> as </w:t>
-      </w:r>
-      <w:proofErr w:type="spellStart"/>
-      <w:r>
-        <w:t>actual</w:t>
-      </w:r>
-      <w:proofErr w:type="spellEnd"/>
-      <w:r>
-        <w:t xml:space="preserve"> </w:t>
-      </w:r>
-      <w:proofErr w:type="spellStart"/>
-      <w:r>
-        <w:t>prd_key</w:t>
-      </w:r>
-      <w:proofErr w:type="spellEnd"/>
+        <w:t>Split the prd_key with the 5 first caracters as cat_id and the remaining caracters as actual prd_key</w:t>
+      </w:r>
     </w:p>
     <w:p>
       <w:pPr>
         <w:pStyle w:val="Titre3"/>
       </w:pPr>
-      <w:proofErr w:type="spellStart"/>
-      <w:proofErr w:type="gramStart"/>
-      <w:r>
-        <w:t>prd</w:t>
-      </w:r>
-      <w:proofErr w:type="gramEnd"/>
-      <w:r>
-        <w:t>_cost</w:t>
-      </w:r>
-      <w:proofErr w:type="spellEnd"/>
-      <w:r>
-        <w:t xml:space="preserve"> NULL value </w:t>
-      </w:r>
-      <w:proofErr w:type="spellStart"/>
-      <w:r>
-        <w:t>handeling</w:t>
-      </w:r>
-      <w:proofErr w:type="spellEnd"/>
+      <w:r>
+        <w:t>prd_cost NULL value handeling</w:t>
+      </w:r>
     </w:p>
     <w:p>
       <w:r>
-        <w:t xml:space="preserve">Replace NULL values </w:t>
-      </w:r>
-      <w:proofErr w:type="spellStart"/>
-      <w:r>
-        <w:t>with</w:t>
-      </w:r>
-      <w:proofErr w:type="spellEnd"/>
-      <w:r>
-        <w:t xml:space="preserve"> 0</w:t>
+        <w:t>Replace NULL values with 0</w:t>
       </w:r>
     </w:p>
     <w:p>
       <w:pPr>
         <w:pStyle w:val="Titre3"/>
       </w:pPr>
-      <w:proofErr w:type="spellStart"/>
-      <w:proofErr w:type="gramStart"/>
-      <w:r>
-        <w:t>prd</w:t>
-      </w:r>
-      <w:proofErr w:type="gramEnd"/>
-      <w:r>
-        <w:t>_line</w:t>
-      </w:r>
-      <w:proofErr w:type="spellEnd"/>
-      <w:r>
-        <w:t xml:space="preserve"> </w:t>
-      </w:r>
-      <w:proofErr w:type="spellStart"/>
-      <w:r>
-        <w:t>standardization</w:t>
-      </w:r>
-      <w:proofErr w:type="spellEnd"/>
+      <w:r>
+        <w:t>prd_line standardization</w:t>
+      </w:r>
     </w:p>
     <w:tbl>
       <w:tblPr>
@@ -7081,8 +6274,6 @@
                 <w14:ligatures w14:val="none"/>
               </w:rPr>
             </w:pPr>
-            <w:proofErr w:type="spellStart"/>
-            <w:proofErr w:type="gramStart"/>
             <w:r>
               <w:rPr>
                 <w:rFonts w:ascii="Aptos Narrow" w:eastAsia="Times New Roman" w:hAnsi="Aptos Narrow" w:cs="Times New Roman"/>
@@ -7095,24 +6286,8 @@
                 <w:lang w:eastAsia="fr-FR"/>
                 <w14:ligatures w14:val="none"/>
               </w:rPr>
-              <w:t>prd</w:t>
-            </w:r>
-            <w:proofErr w:type="gramEnd"/>
-            <w:r>
-              <w:rPr>
-                <w:rFonts w:ascii="Aptos Narrow" w:eastAsia="Times New Roman" w:hAnsi="Aptos Narrow" w:cs="Times New Roman"/>
-                <w:b/>
-                <w:bCs/>
-                <w:color w:val="FFFFFF"/>
-                <w:kern w:val="0"/>
-                <w:sz w:val="22"/>
-                <w:szCs w:val="22"/>
-                <w:lang w:eastAsia="fr-FR"/>
-                <w14:ligatures w14:val="none"/>
-              </w:rPr>
-              <w:t>_line</w:t>
-            </w:r>
-            <w:proofErr w:type="spellEnd"/>
+              <w:t>prd_line</w:t>
+            </w:r>
           </w:p>
         </w:tc>
       </w:tr>
@@ -7368,15 +6543,7 @@
         <w:sym w:font="Wingdings" w:char="F0E0"/>
       </w:r>
       <w:r>
-        <w:t xml:space="preserve"> ‘</w:t>
-      </w:r>
-      <w:proofErr w:type="spellStart"/>
-      <w:r>
-        <w:t>Other</w:t>
-      </w:r>
-      <w:proofErr w:type="spellEnd"/>
-      <w:r>
-        <w:t>’</w:t>
+        <w:t xml:space="preserve"> ‘Other’</w:t>
       </w:r>
     </w:p>
     <w:p>
@@ -7395,15 +6562,7 @@
         <w:sym w:font="Wingdings" w:char="F0E0"/>
       </w:r>
       <w:r>
-        <w:t xml:space="preserve"> ‘</w:t>
-      </w:r>
-      <w:proofErr w:type="spellStart"/>
-      <w:r>
-        <w:t>Mountain</w:t>
-      </w:r>
-      <w:proofErr w:type="spellEnd"/>
-      <w:r>
-        <w:t>’</w:t>
+        <w:t xml:space="preserve"> ‘Mountain’</w:t>
       </w:r>
     </w:p>
     <w:p>
@@ -7467,24 +6626,9 @@
       <w:pPr>
         <w:pStyle w:val="Titre3"/>
       </w:pPr>
-      <w:proofErr w:type="spellStart"/>
-      <w:proofErr w:type="gramStart"/>
-      <w:r>
-        <w:t>prd</w:t>
-      </w:r>
-      <w:proofErr w:type="gramEnd"/>
-      <w:r>
-        <w:t>_end_dt</w:t>
-      </w:r>
-      <w:proofErr w:type="spellEnd"/>
-      <w:r>
-        <w:t xml:space="preserve"> &gt; </w:t>
-      </w:r>
-      <w:proofErr w:type="spellStart"/>
-      <w:r>
-        <w:t>prd_start_dt</w:t>
-      </w:r>
-      <w:proofErr w:type="spellEnd"/>
+      <w:r>
+        <w:t>prd_end_dt &gt; prd_start_dt</w:t>
+      </w:r>
     </w:p>
     <w:p>
       <w:pPr>
@@ -7498,55 +6642,7 @@
         <w:t>I</w:t>
       </w:r>
       <w:r>
-        <w:t xml:space="preserve">f the </w:t>
-      </w:r>
-      <w:proofErr w:type="spellStart"/>
-      <w:r>
-        <w:t>prd_key</w:t>
-      </w:r>
-      <w:proofErr w:type="spellEnd"/>
-      <w:r>
-        <w:t xml:space="preserve"> </w:t>
-      </w:r>
-      <w:proofErr w:type="spellStart"/>
-      <w:r>
-        <w:t>is</w:t>
-      </w:r>
-      <w:proofErr w:type="spellEnd"/>
-      <w:r>
-        <w:t xml:space="preserve"> unique or last update : the </w:t>
-      </w:r>
-      <w:proofErr w:type="spellStart"/>
-      <w:r>
-        <w:t>prd_end_dt</w:t>
-      </w:r>
-      <w:proofErr w:type="spellEnd"/>
-      <w:r>
-        <w:t xml:space="preserve"> </w:t>
-      </w:r>
-      <w:proofErr w:type="spellStart"/>
-      <w:r>
-        <w:t>should</w:t>
-      </w:r>
-      <w:proofErr w:type="spellEnd"/>
-      <w:r>
-        <w:t xml:space="preserve"> </w:t>
-      </w:r>
-      <w:proofErr w:type="spellStart"/>
-      <w:r>
-        <w:t>be</w:t>
-      </w:r>
-      <w:proofErr w:type="spellEnd"/>
-      <w:r>
-        <w:t xml:space="preserve"> NULL </w:t>
-      </w:r>
-      <w:proofErr w:type="spellStart"/>
-      <w:r>
-        <w:t>since</w:t>
-      </w:r>
-      <w:proofErr w:type="spellEnd"/>
-      <w:r>
-        <w:t xml:space="preserve"> no future update has been made</w:t>
+        <w:t>f the prd_key is unique or last update : the prd_end_dt should be NULL since no future update has been made</w:t>
       </w:r>
     </w:p>
     <w:p>
@@ -7557,114 +6653,11 @@
           <w:numId w:val="1"/>
         </w:numPr>
       </w:pPr>
-      <w:proofErr w:type="spellStart"/>
-      <w:proofErr w:type="gramStart"/>
-      <w:r>
-        <w:t>when</w:t>
-      </w:r>
-      <w:proofErr w:type="spellEnd"/>
-      <w:proofErr w:type="gramEnd"/>
-      <w:r>
-        <w:t xml:space="preserve"> </w:t>
-      </w:r>
-      <w:proofErr w:type="spellStart"/>
-      <w:r>
-        <w:t>there</w:t>
-      </w:r>
-      <w:proofErr w:type="spellEnd"/>
-      <w:r>
-        <w:t xml:space="preserve"> </w:t>
-      </w:r>
-      <w:proofErr w:type="spellStart"/>
-      <w:r>
-        <w:t>is</w:t>
-      </w:r>
-      <w:proofErr w:type="spellEnd"/>
-      <w:r>
-        <w:t xml:space="preserve"> multiple record of the </w:t>
-      </w:r>
-      <w:proofErr w:type="spellStart"/>
-      <w:r>
-        <w:t>prd_key</w:t>
-      </w:r>
-      <w:proofErr w:type="spellEnd"/>
-      <w:r>
-        <w:t xml:space="preserve"> (</w:t>
-      </w:r>
-      <w:proofErr w:type="spellStart"/>
-      <w:r>
-        <w:t>historical</w:t>
-      </w:r>
-      <w:proofErr w:type="spellEnd"/>
-      <w:r>
-        <w:t xml:space="preserve"> info are </w:t>
-      </w:r>
-      <w:proofErr w:type="spellStart"/>
-      <w:r>
-        <w:t>available</w:t>
-      </w:r>
-      <w:proofErr w:type="spellEnd"/>
-      <w:r>
-        <w:t xml:space="preserve">) : </w:t>
-      </w:r>
-      <w:proofErr w:type="spellStart"/>
-      <w:r>
-        <w:t>prd_end_dt</w:t>
-      </w:r>
-      <w:proofErr w:type="spellEnd"/>
-      <w:r>
-        <w:t xml:space="preserve"> </w:t>
-      </w:r>
-      <w:proofErr w:type="spellStart"/>
-      <w:r>
-        <w:t>s</w:t>
-      </w:r>
-      <w:r>
-        <w:t>hould</w:t>
-      </w:r>
-      <w:proofErr w:type="spellEnd"/>
-      <w:r>
-        <w:t xml:space="preserve"> </w:t>
-      </w:r>
-      <w:proofErr w:type="spellStart"/>
-      <w:r>
-        <w:t>represent</w:t>
-      </w:r>
-      <w:proofErr w:type="spellEnd"/>
-      <w:r>
-        <w:t xml:space="preserve"> the </w:t>
-      </w:r>
-      <w:proofErr w:type="spellStart"/>
-      <w:r>
-        <w:t>day</w:t>
-      </w:r>
-      <w:proofErr w:type="spellEnd"/>
-      <w:r>
-        <w:t xml:space="preserve"> </w:t>
-      </w:r>
-      <w:proofErr w:type="spellStart"/>
-      <w:r>
-        <w:t>before</w:t>
-      </w:r>
-      <w:proofErr w:type="spellEnd"/>
-      <w:r>
-        <w:t xml:space="preserve"> the </w:t>
-      </w:r>
-      <w:proofErr w:type="spellStart"/>
-      <w:r>
-        <w:t>next</w:t>
-      </w:r>
-      <w:proofErr w:type="spellEnd"/>
-      <w:r>
-        <w:t xml:space="preserve"> </w:t>
-      </w:r>
-      <w:proofErr w:type="spellStart"/>
-      <w:r>
-        <w:t>period</w:t>
-      </w:r>
-      <w:proofErr w:type="spellEnd"/>
-      <w:r>
-        <w:t xml:space="preserve"> starts</w:t>
+      <w:r>
+        <w:t>when there is multiple record of the prd_key (historical info are available) : prd_end_dt s</w:t>
+      </w:r>
+      <w:r>
+        <w:t>hould represent the day before the next period starts</w:t>
       </w:r>
     </w:p>
     <w:p>
@@ -7728,8 +6721,6 @@
                 <w14:ligatures w14:val="none"/>
               </w:rPr>
             </w:pPr>
-            <w:proofErr w:type="spellStart"/>
-            <w:proofErr w:type="gramStart"/>
             <w:r>
               <w:rPr>
                 <w:rFonts w:ascii="Aptos Narrow" w:eastAsia="Times New Roman" w:hAnsi="Aptos Narrow" w:cs="Times New Roman"/>
@@ -7742,10 +6733,28 @@
                 <w:lang w:eastAsia="fr-FR"/>
                 <w14:ligatures w14:val="none"/>
               </w:rPr>
-              <w:t>prd</w:t>
-            </w:r>
-            <w:proofErr w:type="gramEnd"/>
-            <w:r>
+              <w:t>prd_ket</w:t>
+            </w:r>
+          </w:p>
+        </w:tc>
+        <w:tc>
+          <w:tcPr>
+            <w:tcW w:w="1200" w:type="dxa"/>
+            <w:tcBorders>
+              <w:top w:val="single" w:sz="4" w:space="0" w:color="auto"/>
+              <w:left w:val="nil"/>
+              <w:bottom w:val="single" w:sz="4" w:space="0" w:color="auto"/>
+              <w:right w:val="single" w:sz="4" w:space="0" w:color="auto"/>
+            </w:tcBorders>
+            <w:shd w:val="clear" w:color="000000" w:fill="156082"/>
+            <w:noWrap/>
+            <w:vAlign w:val="bottom"/>
+            <w:hideMark/>
+          </w:tcPr>
+          <w:p>
+            <w:pPr>
+              <w:spacing w:after="0" w:line="240" w:lineRule="auto"/>
+              <w:jc w:val="center"/>
               <w:rPr>
                 <w:rFonts w:ascii="Aptos Narrow" w:eastAsia="Times New Roman" w:hAnsi="Aptos Narrow" w:cs="Times New Roman"/>
                 <w:b/>
@@ -7757,9 +6766,21 @@
                 <w:lang w:eastAsia="fr-FR"/>
                 <w14:ligatures w14:val="none"/>
               </w:rPr>
-              <w:t>_ket</w:t>
-            </w:r>
-            <w:proofErr w:type="spellEnd"/>
+            </w:pPr>
+            <w:r>
+              <w:rPr>
+                <w:rFonts w:ascii="Aptos Narrow" w:eastAsia="Times New Roman" w:hAnsi="Aptos Narrow" w:cs="Times New Roman"/>
+                <w:b/>
+                <w:bCs/>
+                <w:color w:val="FFFFFF"/>
+                <w:kern w:val="0"/>
+                <w:sz w:val="22"/>
+                <w:szCs w:val="22"/>
+                <w:lang w:eastAsia="fr-FR"/>
+                <w14:ligatures w14:val="none"/>
+              </w:rPr>
+              <w:t>prd_cost</w:t>
+            </w:r>
           </w:p>
         </w:tc>
         <w:tc>
@@ -7792,8 +6813,6 @@
                 <w14:ligatures w14:val="none"/>
               </w:rPr>
             </w:pPr>
-            <w:proofErr w:type="spellStart"/>
-            <w:proofErr w:type="gramStart"/>
             <w:r>
               <w:rPr>
                 <w:rFonts w:ascii="Aptos Narrow" w:eastAsia="Times New Roman" w:hAnsi="Aptos Narrow" w:cs="Times New Roman"/>
@@ -7806,10 +6825,28 @@
                 <w:lang w:eastAsia="fr-FR"/>
                 <w14:ligatures w14:val="none"/>
               </w:rPr>
-              <w:t>prd</w:t>
-            </w:r>
-            <w:proofErr w:type="gramEnd"/>
-            <w:r>
+              <w:t>prd_line</w:t>
+            </w:r>
+          </w:p>
+        </w:tc>
+        <w:tc>
+          <w:tcPr>
+            <w:tcW w:w="1200" w:type="dxa"/>
+            <w:tcBorders>
+              <w:top w:val="single" w:sz="4" w:space="0" w:color="auto"/>
+              <w:left w:val="nil"/>
+              <w:bottom w:val="single" w:sz="4" w:space="0" w:color="auto"/>
+              <w:right w:val="single" w:sz="4" w:space="0" w:color="auto"/>
+            </w:tcBorders>
+            <w:shd w:val="clear" w:color="000000" w:fill="156082"/>
+            <w:noWrap/>
+            <w:vAlign w:val="bottom"/>
+            <w:hideMark/>
+          </w:tcPr>
+          <w:p>
+            <w:pPr>
+              <w:spacing w:after="0" w:line="240" w:lineRule="auto"/>
+              <w:jc w:val="center"/>
               <w:rPr>
                 <w:rFonts w:ascii="Aptos Narrow" w:eastAsia="Times New Roman" w:hAnsi="Aptos Narrow" w:cs="Times New Roman"/>
                 <w:b/>
@@ -7821,9 +6858,21 @@
                 <w:lang w:eastAsia="fr-FR"/>
                 <w14:ligatures w14:val="none"/>
               </w:rPr>
-              <w:t>_cost</w:t>
-            </w:r>
-            <w:proofErr w:type="spellEnd"/>
+            </w:pPr>
+            <w:r>
+              <w:rPr>
+                <w:rFonts w:ascii="Aptos Narrow" w:eastAsia="Times New Roman" w:hAnsi="Aptos Narrow" w:cs="Times New Roman"/>
+                <w:b/>
+                <w:bCs/>
+                <w:color w:val="FFFFFF"/>
+                <w:kern w:val="0"/>
+                <w:sz w:val="22"/>
+                <w:szCs w:val="22"/>
+                <w:lang w:eastAsia="fr-FR"/>
+                <w14:ligatures w14:val="none"/>
+              </w:rPr>
+              <w:t>prd_start_dt</w:t>
+            </w:r>
           </w:p>
         </w:tc>
         <w:tc>
@@ -7856,8 +6905,6 @@
                 <w14:ligatures w14:val="none"/>
               </w:rPr>
             </w:pPr>
-            <w:proofErr w:type="spellStart"/>
-            <w:proofErr w:type="gramStart"/>
             <w:r>
               <w:rPr>
                 <w:rFonts w:ascii="Aptos Narrow" w:eastAsia="Times New Roman" w:hAnsi="Aptos Narrow" w:cs="Times New Roman"/>
@@ -7870,152 +6917,8 @@
                 <w:lang w:eastAsia="fr-FR"/>
                 <w14:ligatures w14:val="none"/>
               </w:rPr>
-              <w:t>prd</w:t>
-            </w:r>
-            <w:proofErr w:type="gramEnd"/>
-            <w:r>
-              <w:rPr>
-                <w:rFonts w:ascii="Aptos Narrow" w:eastAsia="Times New Roman" w:hAnsi="Aptos Narrow" w:cs="Times New Roman"/>
-                <w:b/>
-                <w:bCs/>
-                <w:color w:val="FFFFFF"/>
-                <w:kern w:val="0"/>
-                <w:sz w:val="22"/>
-                <w:szCs w:val="22"/>
-                <w:lang w:eastAsia="fr-FR"/>
-                <w14:ligatures w14:val="none"/>
-              </w:rPr>
-              <w:t>_line</w:t>
-            </w:r>
-            <w:proofErr w:type="spellEnd"/>
-          </w:p>
-        </w:tc>
-        <w:tc>
-          <w:tcPr>
-            <w:tcW w:w="1200" w:type="dxa"/>
-            <w:tcBorders>
-              <w:top w:val="single" w:sz="4" w:space="0" w:color="auto"/>
-              <w:left w:val="nil"/>
-              <w:bottom w:val="single" w:sz="4" w:space="0" w:color="auto"/>
-              <w:right w:val="single" w:sz="4" w:space="0" w:color="auto"/>
-            </w:tcBorders>
-            <w:shd w:val="clear" w:color="000000" w:fill="156082"/>
-            <w:noWrap/>
-            <w:vAlign w:val="bottom"/>
-            <w:hideMark/>
-          </w:tcPr>
-          <w:p>
-            <w:pPr>
-              <w:spacing w:after="0" w:line="240" w:lineRule="auto"/>
-              <w:jc w:val="center"/>
-              <w:rPr>
-                <w:rFonts w:ascii="Aptos Narrow" w:eastAsia="Times New Roman" w:hAnsi="Aptos Narrow" w:cs="Times New Roman"/>
-                <w:b/>
-                <w:bCs/>
-                <w:color w:val="FFFFFF"/>
-                <w:kern w:val="0"/>
-                <w:sz w:val="22"/>
-                <w:szCs w:val="22"/>
-                <w:lang w:eastAsia="fr-FR"/>
-                <w14:ligatures w14:val="none"/>
-              </w:rPr>
-            </w:pPr>
-            <w:proofErr w:type="spellStart"/>
-            <w:proofErr w:type="gramStart"/>
-            <w:r>
-              <w:rPr>
-                <w:rFonts w:ascii="Aptos Narrow" w:eastAsia="Times New Roman" w:hAnsi="Aptos Narrow" w:cs="Times New Roman"/>
-                <w:b/>
-                <w:bCs/>
-                <w:color w:val="FFFFFF"/>
-                <w:kern w:val="0"/>
-                <w:sz w:val="22"/>
-                <w:szCs w:val="22"/>
-                <w:lang w:eastAsia="fr-FR"/>
-                <w14:ligatures w14:val="none"/>
-              </w:rPr>
-              <w:t>prd</w:t>
-            </w:r>
-            <w:proofErr w:type="gramEnd"/>
-            <w:r>
-              <w:rPr>
-                <w:rFonts w:ascii="Aptos Narrow" w:eastAsia="Times New Roman" w:hAnsi="Aptos Narrow" w:cs="Times New Roman"/>
-                <w:b/>
-                <w:bCs/>
-                <w:color w:val="FFFFFF"/>
-                <w:kern w:val="0"/>
-                <w:sz w:val="22"/>
-                <w:szCs w:val="22"/>
-                <w:lang w:eastAsia="fr-FR"/>
-                <w14:ligatures w14:val="none"/>
-              </w:rPr>
-              <w:t>_start_dt</w:t>
-            </w:r>
-            <w:proofErr w:type="spellEnd"/>
-          </w:p>
-        </w:tc>
-        <w:tc>
-          <w:tcPr>
-            <w:tcW w:w="1200" w:type="dxa"/>
-            <w:tcBorders>
-              <w:top w:val="single" w:sz="4" w:space="0" w:color="auto"/>
-              <w:left w:val="nil"/>
-              <w:bottom w:val="single" w:sz="4" w:space="0" w:color="auto"/>
-              <w:right w:val="single" w:sz="4" w:space="0" w:color="auto"/>
-            </w:tcBorders>
-            <w:shd w:val="clear" w:color="000000" w:fill="156082"/>
-            <w:noWrap/>
-            <w:vAlign w:val="bottom"/>
-            <w:hideMark/>
-          </w:tcPr>
-          <w:p>
-            <w:pPr>
-              <w:spacing w:after="0" w:line="240" w:lineRule="auto"/>
-              <w:jc w:val="center"/>
-              <w:rPr>
-                <w:rFonts w:ascii="Aptos Narrow" w:eastAsia="Times New Roman" w:hAnsi="Aptos Narrow" w:cs="Times New Roman"/>
-                <w:b/>
-                <w:bCs/>
-                <w:color w:val="FFFFFF"/>
-                <w:kern w:val="0"/>
-                <w:sz w:val="22"/>
-                <w:szCs w:val="22"/>
-                <w:lang w:eastAsia="fr-FR"/>
-                <w14:ligatures w14:val="none"/>
-              </w:rPr>
-            </w:pPr>
-            <w:proofErr w:type="spellStart"/>
-            <w:proofErr w:type="gramStart"/>
-            <w:r>
-              <w:rPr>
-                <w:rFonts w:ascii="Aptos Narrow" w:eastAsia="Times New Roman" w:hAnsi="Aptos Narrow" w:cs="Times New Roman"/>
-                <w:b/>
-                <w:bCs/>
-                <w:color w:val="FFFFFF"/>
-                <w:kern w:val="0"/>
-                <w:sz w:val="22"/>
-                <w:szCs w:val="22"/>
-                <w:lang w:eastAsia="fr-FR"/>
-                <w14:ligatures w14:val="none"/>
-              </w:rPr>
-              <w:t>prd</w:t>
-            </w:r>
-            <w:proofErr w:type="gramEnd"/>
-            <w:r>
-              <w:rPr>
-                <w:rFonts w:ascii="Aptos Narrow" w:eastAsia="Times New Roman" w:hAnsi="Aptos Narrow" w:cs="Times New Roman"/>
-                <w:b/>
-                <w:bCs/>
-                <w:color w:val="FFFFFF"/>
-                <w:kern w:val="0"/>
-                <w:sz w:val="22"/>
-                <w:szCs w:val="22"/>
-                <w:lang w:eastAsia="fr-FR"/>
-                <w14:ligatures w14:val="none"/>
-              </w:rPr>
-              <w:t>_end_dt</w:t>
-            </w:r>
-            <w:proofErr w:type="spellEnd"/>
+              <w:t>prd_end_dt</w:t>
+            </w:r>
           </w:p>
         </w:tc>
       </w:tr>
@@ -8674,37 +7577,17 @@
       <w:pPr>
         <w:pStyle w:val="Titre2"/>
       </w:pPr>
-      <w:proofErr w:type="spellStart"/>
-      <w:proofErr w:type="gramStart"/>
-      <w:r>
-        <w:t>sales</w:t>
-      </w:r>
-      <w:proofErr w:type="gramEnd"/>
-      <w:r>
-        <w:t>_details</w:t>
-      </w:r>
-      <w:proofErr w:type="spellEnd"/>
-      <w:r>
-        <w:t xml:space="preserve"> table</w:t>
+      <w:r>
+        <w:t>sales_details table</w:t>
       </w:r>
     </w:p>
     <w:p>
       <w:pPr>
         <w:pStyle w:val="Titre3"/>
       </w:pPr>
-      <w:proofErr w:type="gramStart"/>
-      <w:r>
-        <w:t>date</w:t>
-      </w:r>
-      <w:proofErr w:type="gramEnd"/>
-      <w:r>
-        <w:t xml:space="preserve"> </w:t>
-      </w:r>
-      <w:proofErr w:type="spellStart"/>
-      <w:r>
-        <w:t>columns</w:t>
-      </w:r>
-      <w:proofErr w:type="spellEnd"/>
+      <w:r>
+        <w:t>Casting date format</w:t>
+      </w:r>
     </w:p>
     <w:p>
       <w:pPr>
@@ -8714,80 +7597,9 @@
           <w:numId w:val="1"/>
         </w:numPr>
       </w:pPr>
-      <w:proofErr w:type="spellStart"/>
-      <w:proofErr w:type="gramStart"/>
-      <w:r>
-        <w:t>sls</w:t>
-      </w:r>
-      <w:proofErr w:type="gramEnd"/>
-      <w:r>
-        <w:t>_order_dt</w:t>
-      </w:r>
-      <w:proofErr w:type="spellEnd"/>
-      <w:r>
-        <w:t xml:space="preserve"> </w:t>
-      </w:r>
-      <w:proofErr w:type="spellStart"/>
-      <w:r>
-        <w:t>comes</w:t>
-      </w:r>
-      <w:proofErr w:type="spellEnd"/>
-      <w:r>
-        <w:t xml:space="preserve"> </w:t>
-      </w:r>
-      <w:proofErr w:type="spellStart"/>
-      <w:r>
-        <w:t>with</w:t>
-      </w:r>
-      <w:proofErr w:type="spellEnd"/>
-      <w:r>
-        <w:t xml:space="preserve"> records </w:t>
-      </w:r>
-      <w:proofErr w:type="spellStart"/>
-      <w:r>
-        <w:t>containing</w:t>
-      </w:r>
-      <w:proofErr w:type="spellEnd"/>
-      <w:r>
-        <w:t xml:space="preserve"> </w:t>
-      </w:r>
-      <w:proofErr w:type="spellStart"/>
-      <w:r>
-        <w:t>uncompatible</w:t>
-      </w:r>
-      <w:proofErr w:type="spellEnd"/>
-      <w:r>
-        <w:t xml:space="preserve"> date format </w:t>
-      </w:r>
-      <w:proofErr w:type="spellStart"/>
-      <w:r>
-        <w:t>where</w:t>
-      </w:r>
-      <w:proofErr w:type="spellEnd"/>
-      <w:r>
-        <w:t xml:space="preserve"> </w:t>
-      </w:r>
-      <w:proofErr w:type="spellStart"/>
-      <w:r>
-        <w:t>length</w:t>
-      </w:r>
-      <w:proofErr w:type="spellEnd"/>
-      <w:r>
-        <w:t xml:space="preserve"> of </w:t>
-      </w:r>
-      <w:proofErr w:type="spellStart"/>
-      <w:r>
-        <w:t>some</w:t>
-      </w:r>
-      <w:proofErr w:type="spellEnd"/>
-      <w:r>
-        <w:t xml:space="preserve"> records are &lt;8 </w:t>
-      </w:r>
-      <w:proofErr w:type="spellStart"/>
-      <w:r>
-        <w:t>caracters</w:t>
-      </w:r>
-      <w:proofErr w:type="spellEnd"/>
+      <w:r>
+        <w:t>sls_order_dt comes with records containing uncompatible date format where length of some records are &lt;8 caracters</w:t>
+      </w:r>
     </w:p>
     <w:p>
       <w:pPr>
@@ -8797,23 +7609,7 @@
         <w:sym w:font="Wingdings" w:char="F0E0"/>
       </w:r>
       <w:r>
-        <w:t xml:space="preserve">Replace </w:t>
-      </w:r>
-      <w:proofErr w:type="spellStart"/>
-      <w:r>
-        <w:t>these</w:t>
-      </w:r>
-      <w:proofErr w:type="spellEnd"/>
-      <w:r>
-        <w:t xml:space="preserve"> values </w:t>
-      </w:r>
-      <w:proofErr w:type="spellStart"/>
-      <w:r>
-        <w:t>with</w:t>
-      </w:r>
-      <w:proofErr w:type="spellEnd"/>
-      <w:r>
-        <w:t xml:space="preserve"> NULL value</w:t>
+        <w:t>Replace these values with NULL value</w:t>
       </w:r>
     </w:p>
     <w:p>
@@ -8824,66 +7620,19 @@
         <w:sym w:font="Wingdings" w:char="F0E0"/>
       </w:r>
       <w:r>
-        <w:t xml:space="preserve">The </w:t>
-      </w:r>
-      <w:proofErr w:type="spellStart"/>
-      <w:r>
-        <w:t>sames</w:t>
-      </w:r>
-      <w:proofErr w:type="spellEnd"/>
-      <w:r>
-        <w:t xml:space="preserve"> transformation </w:t>
-      </w:r>
-      <w:proofErr w:type="spellStart"/>
-      <w:r>
-        <w:t>was</w:t>
-      </w:r>
-      <w:proofErr w:type="spellEnd"/>
-      <w:r>
-        <w:t xml:space="preserve"> </w:t>
-      </w:r>
-      <w:proofErr w:type="spellStart"/>
-      <w:r>
-        <w:t>applied</w:t>
-      </w:r>
-      <w:proofErr w:type="spellEnd"/>
-      <w:r>
-        <w:t xml:space="preserve"> to </w:t>
-      </w:r>
-      <w:proofErr w:type="spellStart"/>
-      <w:r>
-        <w:t>other</w:t>
-      </w:r>
-      <w:proofErr w:type="spellEnd"/>
-      <w:r>
-        <w:t xml:space="preserve"> date </w:t>
-      </w:r>
-      <w:proofErr w:type="spellStart"/>
-      <w:r>
-        <w:t>columns</w:t>
-      </w:r>
-      <w:proofErr w:type="spellEnd"/>
-      <w:r>
-        <w:t xml:space="preserve"> for </w:t>
-      </w:r>
-      <w:proofErr w:type="spellStart"/>
-      <w:r>
-        <w:t>precaution</w:t>
-      </w:r>
-      <w:proofErr w:type="spellEnd"/>
+        <w:t>The sames transformation was applied to other date columns for precaution</w:t>
+      </w:r>
     </w:p>
     <w:p>
       <w:pPr>
         <w:pStyle w:val="Titre3"/>
       </w:pPr>
       <w:r>
-        <w:t xml:space="preserve">Sales </w:t>
-      </w:r>
-      <w:proofErr w:type="spellStart"/>
-      <w:r>
-        <w:t>metrics</w:t>
-      </w:r>
-      <w:proofErr w:type="spellEnd"/>
+        <w:t>Correcting s</w:t>
+      </w:r>
+      <w:r>
+        <w:t>ales metrics</w:t>
+      </w:r>
     </w:p>
     <w:p>
       <w:pPr>
@@ -8893,50 +7642,8 @@
           <w:numId w:val="1"/>
         </w:numPr>
       </w:pPr>
-      <w:proofErr w:type="spellStart"/>
-      <w:proofErr w:type="gramStart"/>
-      <w:r>
-        <w:t>sls</w:t>
-      </w:r>
-      <w:proofErr w:type="gramEnd"/>
-      <w:r>
-        <w:t>_sales</w:t>
-      </w:r>
-      <w:proofErr w:type="spellEnd"/>
-      <w:r>
-        <w:t xml:space="preserve"> &amp; </w:t>
-      </w:r>
-      <w:proofErr w:type="spellStart"/>
-      <w:r>
-        <w:t>sls_price</w:t>
-      </w:r>
-      <w:proofErr w:type="spellEnd"/>
-      <w:r>
-        <w:t xml:space="preserve"> </w:t>
-      </w:r>
-      <w:proofErr w:type="spellStart"/>
-      <w:r>
-        <w:t>contains</w:t>
-      </w:r>
-      <w:proofErr w:type="spellEnd"/>
-      <w:r>
-        <w:t xml:space="preserve"> </w:t>
-      </w:r>
-      <w:proofErr w:type="spellStart"/>
-      <w:r>
-        <w:t>NULLs</w:t>
-      </w:r>
-      <w:proofErr w:type="spellEnd"/>
-      <w:r>
-        <w:t xml:space="preserve"> and </w:t>
-      </w:r>
-      <w:proofErr w:type="spellStart"/>
-      <w:r>
-        <w:t>negative</w:t>
-      </w:r>
-      <w:proofErr w:type="spellEnd"/>
-      <w:r>
-        <w:t xml:space="preserve"> values.</w:t>
+      <w:r>
+        <w:t>sls_sales &amp; sls_price contains NULLs and negative values.</w:t>
       </w:r>
     </w:p>
     <w:p>
@@ -8948,31 +7655,7 @@
         </w:numPr>
       </w:pPr>
       <w:r>
-        <w:t xml:space="preserve">For </w:t>
-      </w:r>
-      <w:proofErr w:type="spellStart"/>
-      <w:r>
-        <w:t>some</w:t>
-      </w:r>
-      <w:proofErr w:type="spellEnd"/>
-      <w:r>
-        <w:t xml:space="preserve"> records </w:t>
-      </w:r>
-      <w:proofErr w:type="spellStart"/>
-      <w:r>
-        <w:t>sls_sales</w:t>
-      </w:r>
-      <w:proofErr w:type="spellEnd"/>
-      <w:r>
-        <w:t xml:space="preserve"> </w:t>
-      </w:r>
-      <w:proofErr w:type="spellStart"/>
-      <w:r>
-        <w:t>doesn’t</w:t>
-      </w:r>
-      <w:proofErr w:type="spellEnd"/>
-      <w:r>
-        <w:t xml:space="preserve"> match the formula</w:t>
+        <w:t>For some records sls_sales doesn’t match the formula</w:t>
       </w:r>
     </w:p>
     <w:p>
@@ -8984,56 +7667,13 @@
           <w:iCs/>
         </w:rPr>
       </w:pPr>
-      <w:proofErr w:type="spellStart"/>
-      <w:proofErr w:type="gramStart"/>
       <w:r>
         <w:rPr>
           <w:i/>
           <w:iCs/>
         </w:rPr>
-        <w:t>sls</w:t>
-      </w:r>
-      <w:proofErr w:type="gramEnd"/>
-      <w:r>
-        <w:rPr>
-          <w:i/>
-          <w:iCs/>
-        </w:rPr>
-        <w:t>_sales</w:t>
-      </w:r>
-      <w:proofErr w:type="spellEnd"/>
-      <w:r>
-        <w:rPr>
-          <w:i/>
-          <w:iCs/>
-        </w:rPr>
-        <w:t xml:space="preserve"> = </w:t>
-      </w:r>
-      <w:proofErr w:type="spellStart"/>
-      <w:r>
-        <w:rPr>
-          <w:i/>
-          <w:iCs/>
-        </w:rPr>
-        <w:t>sls_quantity</w:t>
-      </w:r>
-      <w:proofErr w:type="spellEnd"/>
-      <w:r>
-        <w:rPr>
-          <w:i/>
-          <w:iCs/>
-        </w:rPr>
-        <w:t xml:space="preserve"> * </w:t>
-      </w:r>
-      <w:proofErr w:type="spellStart"/>
-      <w:r>
-        <w:rPr>
-          <w:i/>
-          <w:iCs/>
-        </w:rPr>
-        <w:t>sls_price</w:t>
-      </w:r>
-      <w:proofErr w:type="spellEnd"/>
+        <w:t>sls_sales = sls_quantity * sls_price</w:t>
+      </w:r>
     </w:p>
     <w:p>
       <w:pPr>
@@ -9043,41 +7683,8 @@
         <w:sym w:font="Wingdings" w:char="F0E0"/>
       </w:r>
       <w:r>
-        <w:t xml:space="preserve"> </w:t>
-      </w:r>
-      <w:proofErr w:type="gramStart"/>
-      <w:r>
-        <w:t>for</w:t>
-      </w:r>
-      <w:proofErr w:type="gramEnd"/>
-      <w:r>
-        <w:t xml:space="preserve"> the value of </w:t>
-      </w:r>
-      <w:proofErr w:type="spellStart"/>
-      <w:r>
-        <w:t>sls_sales</w:t>
-      </w:r>
-      <w:proofErr w:type="spellEnd"/>
-      <w:r>
-        <w:t xml:space="preserve"> </w:t>
-      </w:r>
-      <w:proofErr w:type="spellStart"/>
-      <w:r>
-        <w:t>that</w:t>
-      </w:r>
-      <w:proofErr w:type="spellEnd"/>
-      <w:r>
-        <w:t xml:space="preserve"> </w:t>
-      </w:r>
-      <w:proofErr w:type="spellStart"/>
-      <w:r>
-        <w:t>doesn’t</w:t>
-      </w:r>
-      <w:proofErr w:type="spellEnd"/>
-      <w:r>
-        <w:t xml:space="preserve"> match the formulas, replace the values by </w:t>
-      </w:r>
-      <w:proofErr w:type="gramStart"/>
+        <w:t xml:space="preserve"> for the value of sls_sales that doesn’t match the formulas, replace the values by </w:t>
+      </w:r>
       <w:r>
         <w:rPr>
           <w:i/>
@@ -9088,32 +7695,13 @@
       <w:r>
         <w:t>(</w:t>
       </w:r>
-      <w:proofErr w:type="spellStart"/>
-      <w:proofErr w:type="gramEnd"/>
       <w:r>
         <w:rPr>
           <w:i/>
           <w:iCs/>
         </w:rPr>
-        <w:t>sls_quantity</w:t>
-      </w:r>
-      <w:proofErr w:type="spellEnd"/>
-      <w:r>
-        <w:rPr>
-          <w:i/>
-          <w:iCs/>
-        </w:rPr>
-        <w:t xml:space="preserve"> * </w:t>
-      </w:r>
-      <w:proofErr w:type="spellStart"/>
-      <w:r>
-        <w:rPr>
-          <w:i/>
-          <w:iCs/>
-        </w:rPr>
-        <w:t>sls_price</w:t>
-      </w:r>
-      <w:proofErr w:type="spellEnd"/>
+        <w:t>sls_quantity * sls_price</w:t>
+      </w:r>
       <w:r>
         <w:rPr>
           <w:i/>
@@ -9134,93 +7722,341 @@
         <w:sym w:font="Wingdings" w:char="F0E0"/>
       </w:r>
       <w:r>
-        <w:t xml:space="preserve"> </w:t>
-      </w:r>
-      <w:proofErr w:type="gramStart"/>
-      <w:r>
-        <w:t>for</w:t>
-      </w:r>
-      <w:proofErr w:type="gramEnd"/>
-      <w:r>
-        <w:t xml:space="preserve"> NULL and </w:t>
-      </w:r>
-      <w:proofErr w:type="spellStart"/>
-      <w:r>
-        <w:t>negative</w:t>
-      </w:r>
-      <w:proofErr w:type="spellEnd"/>
-      <w:r>
-        <w:t xml:space="preserve"> values of </w:t>
-      </w:r>
-      <w:proofErr w:type="spellStart"/>
-      <w:r>
-        <w:t>sls_price</w:t>
-      </w:r>
-      <w:proofErr w:type="spellEnd"/>
-      <w:r>
-        <w:t xml:space="preserve"> are </w:t>
-      </w:r>
-      <w:proofErr w:type="spellStart"/>
-      <w:r>
-        <w:t>replaced</w:t>
-      </w:r>
-      <w:proofErr w:type="spellEnd"/>
-      <w:r>
-        <w:t xml:space="preserve"> </w:t>
-      </w:r>
-      <w:proofErr w:type="gramStart"/>
-      <w:r>
-        <w:t xml:space="preserve">by  </w:t>
+        <w:t xml:space="preserve"> for NULL and negative values of sls_price are replaced by  </w:t>
       </w:r>
       <w:r>
         <w:rPr>
           <w:i/>
           <w:iCs/>
         </w:rPr>
-        <w:t>abs</w:t>
-      </w:r>
-      <w:proofErr w:type="gramEnd"/>
-      <w:r>
-        <w:rPr>
-          <w:i/>
-          <w:iCs/>
-        </w:rPr>
-        <w:t>(</w:t>
-      </w:r>
-      <w:proofErr w:type="spellStart"/>
-      <w:r>
-        <w:rPr>
-          <w:i/>
-          <w:iCs/>
-        </w:rPr>
-        <w:t>sls_sales</w:t>
-      </w:r>
-      <w:proofErr w:type="spellEnd"/>
-      <w:r>
-        <w:rPr>
-          <w:i/>
-          <w:iCs/>
-        </w:rPr>
-        <w:t>/</w:t>
-      </w:r>
-      <w:proofErr w:type="spellStart"/>
-      <w:r>
-        <w:rPr>
-          <w:i/>
-          <w:iCs/>
-        </w:rPr>
-        <w:t>sls_quantity</w:t>
-      </w:r>
-      <w:proofErr w:type="spellEnd"/>
-      <w:r>
-        <w:rPr>
-          <w:i/>
-          <w:iCs/>
-        </w:rPr>
-        <w:t>)</w:t>
+        <w:t>abs(sls_sales/sls_quantity)</w:t>
       </w:r>
     </w:p>
-    <w:p/>
+    <w:p>
+      <w:pPr>
+        <w:pStyle w:val="Titre1"/>
+      </w:pPr>
+      <w:r>
+        <w:lastRenderedPageBreak/>
+        <w:t>ERP source</w:t>
+      </w:r>
+    </w:p>
+    <w:p>
+      <w:pPr>
+        <w:pStyle w:val="Titre2"/>
+      </w:pPr>
+      <w:r>
+        <w:t>LOC_A101</w:t>
+      </w:r>
+      <w:r>
+        <w:t xml:space="preserve"> table</w:t>
+      </w:r>
+    </w:p>
+    <w:p>
+      <w:pPr>
+        <w:pStyle w:val="Titre3"/>
+      </w:pPr>
+      <w:r>
+        <w:t>CID stadardization</w:t>
+      </w:r>
+    </w:p>
+    <w:p>
+      <w:r>
+        <w:t>Remove the dash (-) in the middle of CID in order to match cust ids in other tables</w:t>
+      </w:r>
+    </w:p>
+    <w:p>
+      <w:pPr>
+        <w:pStyle w:val="Titre3"/>
+      </w:pPr>
+      <w:r>
+        <w:t>County standardization</w:t>
+      </w:r>
+    </w:p>
+    <w:p>
+      <w:pPr>
+        <w:pStyle w:val="Paragraphedeliste"/>
+        <w:numPr>
+          <w:ilvl w:val="0"/>
+          <w:numId w:val="1"/>
+        </w:numPr>
+      </w:pPr>
+      <w:r>
+        <w:t xml:space="preserve">‘DE’  or  ‘Germany’ </w:t>
+      </w:r>
+      <w:r>
+        <w:sym w:font="Wingdings" w:char="F0E0"/>
+      </w:r>
+      <w:r>
+        <w:t xml:space="preserve"> ‘Germany’</w:t>
+      </w:r>
+    </w:p>
+    <w:p>
+      <w:pPr>
+        <w:pStyle w:val="Paragraphedeliste"/>
+        <w:numPr>
+          <w:ilvl w:val="0"/>
+          <w:numId w:val="1"/>
+        </w:numPr>
+      </w:pPr>
+      <w:r>
+        <w:t xml:space="preserve">‘US’, ‘USA’ or United States’ </w:t>
+      </w:r>
+      <w:r>
+        <w:sym w:font="Wingdings" w:char="F0E0"/>
+      </w:r>
+      <w:r>
+        <w:t xml:space="preserve"> ‘United States’</w:t>
+      </w:r>
+    </w:p>
+    <w:p>
+      <w:pPr>
+        <w:pStyle w:val="Paragraphedeliste"/>
+        <w:numPr>
+          <w:ilvl w:val="0"/>
+          <w:numId w:val="1"/>
+        </w:numPr>
+      </w:pPr>
+      <w:r>
+        <w:t xml:space="preserve">NULL of empty values </w:t>
+      </w:r>
+      <w:r>
+        <w:sym w:font="Wingdings" w:char="F0E0"/>
+      </w:r>
+      <w:r>
+        <w:t xml:space="preserve"> ‘n/a’</w:t>
+      </w:r>
+    </w:p>
+    <w:p>
+      <w:pPr>
+        <w:pStyle w:val="Titre2"/>
+      </w:pPr>
+      <w:r>
+        <w:t>PX_CAT_G1V2</w:t>
+      </w:r>
+      <w:r>
+        <w:t xml:space="preserve"> table</w:t>
+      </w:r>
+    </w:p>
+    <w:p>
+      <w:pPr>
+        <w:pStyle w:val="Titre3"/>
+      </w:pPr>
+      <w:r>
+        <w:t>ID standardization</w:t>
+      </w:r>
+    </w:p>
+    <w:p>
+      <w:r>
+        <w:t>Replace under score in the ID with dash (-) to match ids in other tables</w:t>
+      </w:r>
+    </w:p>
+    <w:p>
+      <w:pPr>
+        <w:pStyle w:val="Titre2"/>
+      </w:pPr>
+      <w:r>
+        <w:t>CUST_AZ12</w:t>
+      </w:r>
+      <w:r>
+        <w:t xml:space="preserve"> table</w:t>
+      </w:r>
+    </w:p>
+    <w:p>
+      <w:pPr>
+        <w:pStyle w:val="Titre3"/>
+      </w:pPr>
+      <w:r>
+        <w:t>CID standardization</w:t>
+      </w:r>
+    </w:p>
+    <w:p>
+      <w:r>
+        <w:t>Some CID contain ‘NAS’ as prefix that has been removed to match other customer ids</w:t>
+      </w:r>
+    </w:p>
+    <w:p>
+      <w:r>
+        <w:tab/>
+        <w:t>Exp : ‘</w:t>
+      </w:r>
+      <w:r>
+        <w:t>NASAW00011000</w:t>
+      </w:r>
+      <w:r>
+        <w:t xml:space="preserve">’ </w:t>
+      </w:r>
+      <w:r>
+        <w:sym w:font="Wingdings" w:char="F0E0"/>
+      </w:r>
+      <w:r>
+        <w:t xml:space="preserve"> ‘</w:t>
+      </w:r>
+      <w:r>
+        <w:t>AW00011000</w:t>
+      </w:r>
+      <w:r>
+        <w:t>’</w:t>
+      </w:r>
+    </w:p>
+    <w:p>
+      <w:pPr>
+        <w:pStyle w:val="Titre3"/>
+      </w:pPr>
+      <w:r>
+        <w:t>BDATE out of range</w:t>
+      </w:r>
+    </w:p>
+    <w:p>
+      <w:r>
+        <w:t>Certain birthdates are very recent and seems incorrect, we can assume with certitude that birthdates in 2025 or above are incorrect. These birthdates were replaced with NULL values</w:t>
+      </w:r>
+    </w:p>
+    <w:p>
+      <w:pPr>
+        <w:pStyle w:val="Titre3"/>
+      </w:pPr>
+      <w:r>
+        <w:t>GEN standardization</w:t>
+      </w:r>
+    </w:p>
+    <w:p>
+      <w:pPr>
+        <w:pStyle w:val="Paragraphedeliste"/>
+        <w:numPr>
+          <w:ilvl w:val="0"/>
+          <w:numId w:val="1"/>
+        </w:numPr>
+      </w:pPr>
+      <w:r>
+        <w:t xml:space="preserve">‘F’ </w:t>
+      </w:r>
+      <w:r>
+        <w:sym w:font="Wingdings" w:char="F0E0"/>
+      </w:r>
+      <w:r>
+        <w:t>’Female’</w:t>
+      </w:r>
+    </w:p>
+    <w:p>
+      <w:pPr>
+        <w:pStyle w:val="Paragraphedeliste"/>
+        <w:numPr>
+          <w:ilvl w:val="0"/>
+          <w:numId w:val="1"/>
+        </w:numPr>
+      </w:pPr>
+      <w:r>
+        <w:t xml:space="preserve">‘M’ </w:t>
+      </w:r>
+      <w:r>
+        <w:sym w:font="Wingdings" w:char="F0E0"/>
+      </w:r>
+      <w:r>
+        <w:t xml:space="preserve"> ‘Male’</w:t>
+      </w:r>
+    </w:p>
+    <w:p>
+      <w:pPr>
+        <w:pStyle w:val="Paragraphedeliste"/>
+        <w:numPr>
+          <w:ilvl w:val="0"/>
+          <w:numId w:val="1"/>
+        </w:numPr>
+      </w:pPr>
+      <w:r>
+        <w:t xml:space="preserve">NULL or ‘’ </w:t>
+      </w:r>
+      <w:r>
+        <w:sym w:font="Wingdings" w:char="F0E0"/>
+      </w:r>
+      <w:r>
+        <w:t xml:space="preserve"> ‘n/a’</w:t>
+      </w:r>
+    </w:p>
+    <w:p>
+      <w:pPr>
+        <w:pStyle w:val="Titre1"/>
+      </w:pPr>
+      <w:r>
+        <w:t>ERP + CRM source</w:t>
+      </w:r>
+    </w:p>
+    <w:p>
+      <w:pPr>
+        <w:pStyle w:val="Titre2"/>
+      </w:pPr>
+      <w:r>
+        <w:t>Cst_gndr column enrichement</w:t>
+      </w:r>
+    </w:p>
+    <w:p>
+      <w:pPr>
+        <w:pStyle w:val="Paragraphedeliste"/>
+        <w:numPr>
+          <w:ilvl w:val="0"/>
+          <w:numId w:val="1"/>
+        </w:numPr>
+      </w:pPr>
+      <w:r>
+        <w:t>Gender of customer is present in both crm_cust_info and erp_CUST_AZ12 tables.</w:t>
+      </w:r>
+    </w:p>
+    <w:p>
+      <w:pPr>
+        <w:pStyle w:val="Paragraphedeliste"/>
+        <w:numPr>
+          <w:ilvl w:val="0"/>
+          <w:numId w:val="1"/>
+        </w:numPr>
+      </w:pPr>
+      <w:r>
+        <w:t>conflict between the gender columns e.g. ‘Male’ in cust_info, ‘female’ in CUST_AZ12</w:t>
+      </w:r>
+    </w:p>
+    <w:p>
+      <w:pPr>
+        <w:pStyle w:val="Paragraphedeliste"/>
+        <w:numPr>
+          <w:ilvl w:val="0"/>
+          <w:numId w:val="1"/>
+        </w:numPr>
+      </w:pPr>
+      <w:r>
+        <w:t xml:space="preserve"> crm source is the more reliable source :</w:t>
+      </w:r>
+    </w:p>
+    <w:p>
+      <w:pPr>
+        <w:pStyle w:val="Paragraphedeliste"/>
+        <w:numPr>
+          <w:ilvl w:val="1"/>
+          <w:numId w:val="1"/>
+        </w:numPr>
+      </w:pPr>
+      <w:r>
+        <w:lastRenderedPageBreak/>
+        <w:t xml:space="preserve">If the gender is not available in the crm source </w:t>
+      </w:r>
+      <w:r>
+        <w:sym w:font="Wingdings" w:char="F0E0"/>
+      </w:r>
+      <w:r>
+        <w:t xml:space="preserve"> take the erp one</w:t>
+      </w:r>
+    </w:p>
+    <w:p>
+      <w:pPr>
+        <w:pStyle w:val="Paragraphedeliste"/>
+        <w:numPr>
+          <w:ilvl w:val="1"/>
+          <w:numId w:val="1"/>
+        </w:numPr>
+      </w:pPr>
+      <w:r>
+        <w:t>Otherwise take the crm gender</w:t>
+      </w:r>
+    </w:p>
     <w:sectPr>
       <w:pgSz w:w="11906" w:h="16838"/>
       <w:pgMar w:top="1417" w:right="1417" w:bottom="1417" w:left="1417" w:header="708" w:footer="708" w:gutter="0"/>

</xml_diff>